<commit_message>
Se Sube Documento actualizado con url video
</commit_message>
<xml_diff>
--- a/08_TPI_Base_De_Datos_2_Club_Deoprtivo.docx
+++ b/08_TPI_Base_De_Datos_2_Club_Deoprtivo.docx
@@ -18830,29 +18830,7 @@
           <w:szCs w:val="19"/>
           <w:lang w:val="en-US"/>
         </w:rPr>
-        <w:t xml:space="preserve"> </w:t>
-      </w:r>
-      <w:proofErr w:type="spellStart"/>
-      <w:r>
-        <w:rPr>
-          <w:rFonts w:ascii="Cascadia Mono" w:hAnsi="Cascadia Mono" w:cs="Cascadia Mono"/>
-          <w:color w:val="FF0000"/>
-          <w:sz w:val="19"/>
-          <w:szCs w:val="19"/>
-          <w:lang w:val="en-US"/>
-        </w:rPr>
-        <w:t>activa</w:t>
-      </w:r>
-      <w:proofErr w:type="spellEnd"/>
-      <w:r>
-        <w:rPr>
-          <w:rFonts w:ascii="Cascadia Mono" w:hAnsi="Cascadia Mono" w:cs="Cascadia Mono"/>
-          <w:color w:val="FF0000"/>
-          <w:sz w:val="19"/>
-          <w:szCs w:val="19"/>
-          <w:lang w:val="en-US"/>
-        </w:rPr>
-        <w:t>.'</w:t>
+        <w:t xml:space="preserve"> activa.'</w:t>
       </w:r>
       <w:r>
         <w:rPr>
@@ -20851,18 +20829,800 @@
           <w:szCs w:val="19"/>
           <w:lang w:val="en-US"/>
         </w:rPr>
-        <w:t xml:space="preserve"> </w:t>
+        <w:t xml:space="preserve"> activo.'</w:t>
+      </w:r>
+      <w:r>
+        <w:rPr>
+          <w:rFonts w:ascii="Cascadia Mono" w:hAnsi="Cascadia Mono" w:cs="Cascadia Mono"/>
+          <w:color w:val="808080"/>
+          <w:sz w:val="19"/>
+          <w:szCs w:val="19"/>
+          <w:lang w:val="en-US"/>
+        </w:rPr>
+        <w:t>,</w:t>
+      </w:r>
+      <w:r>
+        <w:rPr>
+          <w:rFonts w:ascii="Cascadia Mono" w:hAnsi="Cascadia Mono" w:cs="Cascadia Mono"/>
+          <w:color w:val="000000"/>
+          <w:sz w:val="19"/>
+          <w:szCs w:val="19"/>
+          <w:lang w:val="en-US"/>
+        </w:rPr>
+        <w:t xml:space="preserve"> 16</w:t>
+      </w:r>
+      <w:r>
+        <w:rPr>
+          <w:rFonts w:ascii="Cascadia Mono" w:hAnsi="Cascadia Mono" w:cs="Cascadia Mono"/>
+          <w:color w:val="808080"/>
+          <w:sz w:val="19"/>
+          <w:szCs w:val="19"/>
+          <w:lang w:val="en-US"/>
+        </w:rPr>
+        <w:t>,</w:t>
+      </w:r>
+      <w:r>
+        <w:rPr>
+          <w:rFonts w:ascii="Cascadia Mono" w:hAnsi="Cascadia Mono" w:cs="Cascadia Mono"/>
+          <w:color w:val="000000"/>
+          <w:sz w:val="19"/>
+          <w:szCs w:val="19"/>
+          <w:lang w:val="en-US"/>
+        </w:rPr>
+        <w:t xml:space="preserve"> 1</w:t>
+      </w:r>
+      <w:r>
+        <w:rPr>
+          <w:rFonts w:ascii="Cascadia Mono" w:hAnsi="Cascadia Mono" w:cs="Cascadia Mono"/>
+          <w:color w:val="808080"/>
+          <w:sz w:val="19"/>
+          <w:szCs w:val="19"/>
+          <w:lang w:val="en-US"/>
+        </w:rPr>
+        <w:t>);</w:t>
+      </w:r>
+    </w:p>
+    <w:p>
+      <w:pPr>
+        <w:shd w:val="clear" w:color="auto" w:fill="F2F2F2" w:themeFill="background1" w:themeFillShade="F2"/>
+        <w:autoSpaceDE w:val="0"/>
+        <w:autoSpaceDN w:val="0"/>
+        <w:adjustRightInd w:val="0"/>
+        <w:spacing w:after="0" w:line="240" w:lineRule="auto"/>
+        <w:rPr>
+          <w:rFonts w:ascii="Cascadia Mono" w:hAnsi="Cascadia Mono" w:cs="Cascadia Mono"/>
+          <w:color w:val="000000"/>
+          <w:sz w:val="19"/>
+          <w:szCs w:val="19"/>
+          <w:lang w:val="en-US"/>
+        </w:rPr>
+      </w:pPr>
+      <w:r>
+        <w:rPr>
+          <w:rFonts w:ascii="Cascadia Mono" w:hAnsi="Cascadia Mono" w:cs="Cascadia Mono"/>
+          <w:color w:val="000000"/>
+          <w:sz w:val="19"/>
+          <w:szCs w:val="19"/>
+          <w:lang w:val="en-US"/>
+        </w:rPr>
+        <w:t xml:space="preserve">            </w:t>
+      </w:r>
+      <w:proofErr w:type="gramStart"/>
+      <w:r>
+        <w:rPr>
+          <w:rFonts w:ascii="Cascadia Mono" w:hAnsi="Cascadia Mono" w:cs="Cascadia Mono"/>
+          <w:color w:val="0000FF"/>
+          <w:sz w:val="19"/>
+          <w:szCs w:val="19"/>
+          <w:lang w:val="en-US"/>
+        </w:rPr>
+        <w:t>RETURN</w:t>
+      </w:r>
+      <w:r>
+        <w:rPr>
+          <w:rFonts w:ascii="Cascadia Mono" w:hAnsi="Cascadia Mono" w:cs="Cascadia Mono"/>
+          <w:color w:val="808080"/>
+          <w:sz w:val="19"/>
+          <w:szCs w:val="19"/>
+          <w:lang w:val="en-US"/>
+        </w:rPr>
+        <w:t>;</w:t>
+      </w:r>
+      <w:proofErr w:type="gramEnd"/>
+    </w:p>
+    <w:p>
+      <w:pPr>
+        <w:shd w:val="clear" w:color="auto" w:fill="F2F2F2" w:themeFill="background1" w:themeFillShade="F2"/>
+        <w:autoSpaceDE w:val="0"/>
+        <w:autoSpaceDN w:val="0"/>
+        <w:adjustRightInd w:val="0"/>
+        <w:spacing w:after="0" w:line="240" w:lineRule="auto"/>
+        <w:rPr>
+          <w:rFonts w:ascii="Cascadia Mono" w:hAnsi="Cascadia Mono" w:cs="Cascadia Mono"/>
+          <w:color w:val="000000"/>
+          <w:sz w:val="19"/>
+          <w:szCs w:val="19"/>
+          <w:lang w:val="en-US"/>
+        </w:rPr>
+      </w:pPr>
+      <w:r>
+        <w:rPr>
+          <w:rFonts w:ascii="Cascadia Mono" w:hAnsi="Cascadia Mono" w:cs="Cascadia Mono"/>
+          <w:color w:val="000000"/>
+          <w:sz w:val="19"/>
+          <w:szCs w:val="19"/>
+          <w:lang w:val="en-US"/>
+        </w:rPr>
+        <w:t xml:space="preserve">        </w:t>
+      </w:r>
+      <w:r>
+        <w:rPr>
+          <w:rFonts w:ascii="Cascadia Mono" w:hAnsi="Cascadia Mono" w:cs="Cascadia Mono"/>
+          <w:color w:val="0000FF"/>
+          <w:sz w:val="19"/>
+          <w:szCs w:val="19"/>
+          <w:lang w:val="en-US"/>
+        </w:rPr>
+        <w:t>END</w:t>
+      </w:r>
+      <w:r>
+        <w:rPr>
+          <w:rFonts w:ascii="Cascadia Mono" w:hAnsi="Cascadia Mono" w:cs="Cascadia Mono"/>
+          <w:color w:val="808080"/>
+          <w:sz w:val="19"/>
+          <w:szCs w:val="19"/>
+          <w:lang w:val="en-US"/>
+        </w:rPr>
+        <w:t>;</w:t>
+      </w:r>
+    </w:p>
+    <w:p>
+      <w:pPr>
+        <w:shd w:val="clear" w:color="auto" w:fill="F2F2F2" w:themeFill="background1" w:themeFillShade="F2"/>
+        <w:autoSpaceDE w:val="0"/>
+        <w:autoSpaceDN w:val="0"/>
+        <w:adjustRightInd w:val="0"/>
+        <w:spacing w:after="0" w:line="240" w:lineRule="auto"/>
+        <w:rPr>
+          <w:rFonts w:ascii="Cascadia Mono" w:hAnsi="Cascadia Mono" w:cs="Cascadia Mono"/>
+          <w:color w:val="000000"/>
+          <w:sz w:val="19"/>
+          <w:szCs w:val="19"/>
+          <w:lang w:val="en-US"/>
+        </w:rPr>
+      </w:pPr>
+      <w:r>
+        <w:rPr>
+          <w:rFonts w:ascii="Cascadia Mono" w:hAnsi="Cascadia Mono" w:cs="Cascadia Mono"/>
+          <w:color w:val="000000"/>
+          <w:sz w:val="19"/>
+          <w:szCs w:val="19"/>
+          <w:lang w:val="en-US"/>
+        </w:rPr>
+        <w:t xml:space="preserve">    </w:t>
+      </w:r>
+      <w:r>
+        <w:rPr>
+          <w:rFonts w:ascii="Cascadia Mono" w:hAnsi="Cascadia Mono" w:cs="Cascadia Mono"/>
+          <w:color w:val="0000FF"/>
+          <w:sz w:val="19"/>
+          <w:szCs w:val="19"/>
+          <w:lang w:val="en-US"/>
+        </w:rPr>
+        <w:t>END</w:t>
+      </w:r>
+      <w:r>
+        <w:rPr>
+          <w:rFonts w:ascii="Cascadia Mono" w:hAnsi="Cascadia Mono" w:cs="Cascadia Mono"/>
+          <w:color w:val="808080"/>
+          <w:sz w:val="19"/>
+          <w:szCs w:val="19"/>
+          <w:lang w:val="en-US"/>
+        </w:rPr>
+        <w:t>;</w:t>
+      </w:r>
+    </w:p>
+    <w:p>
+      <w:pPr>
+        <w:shd w:val="clear" w:color="auto" w:fill="F2F2F2" w:themeFill="background1" w:themeFillShade="F2"/>
+        <w:autoSpaceDE w:val="0"/>
+        <w:autoSpaceDN w:val="0"/>
+        <w:adjustRightInd w:val="0"/>
+        <w:spacing w:after="0" w:line="240" w:lineRule="auto"/>
+        <w:rPr>
+          <w:rFonts w:ascii="Cascadia Mono" w:hAnsi="Cascadia Mono" w:cs="Cascadia Mono"/>
+          <w:color w:val="000000"/>
+          <w:sz w:val="19"/>
+          <w:szCs w:val="19"/>
+          <w:lang w:val="en-US"/>
+        </w:rPr>
+      </w:pPr>
+    </w:p>
+    <w:p>
+      <w:pPr>
+        <w:shd w:val="clear" w:color="auto" w:fill="F2F2F2" w:themeFill="background1" w:themeFillShade="F2"/>
+        <w:autoSpaceDE w:val="0"/>
+        <w:autoSpaceDN w:val="0"/>
+        <w:adjustRightInd w:val="0"/>
+        <w:spacing w:after="0" w:line="240" w:lineRule="auto"/>
+        <w:rPr>
+          <w:rFonts w:ascii="Cascadia Mono" w:hAnsi="Cascadia Mono" w:cs="Cascadia Mono"/>
+          <w:color w:val="000000"/>
+          <w:sz w:val="19"/>
+          <w:szCs w:val="19"/>
+          <w:lang w:val="en-US"/>
+        </w:rPr>
+      </w:pPr>
+      <w:r>
+        <w:rPr>
+          <w:rFonts w:ascii="Cascadia Mono" w:hAnsi="Cascadia Mono" w:cs="Cascadia Mono"/>
+          <w:color w:val="000000"/>
+          <w:sz w:val="19"/>
+          <w:szCs w:val="19"/>
+          <w:lang w:val="en-US"/>
+        </w:rPr>
+        <w:t xml:space="preserve">    </w:t>
+      </w:r>
+      <w:r>
+        <w:rPr>
+          <w:rFonts w:ascii="Cascadia Mono" w:hAnsi="Cascadia Mono" w:cs="Cascadia Mono"/>
+          <w:color w:val="008000"/>
+          <w:sz w:val="19"/>
+          <w:szCs w:val="19"/>
+          <w:lang w:val="en-US"/>
+        </w:rPr>
+        <w:t xml:space="preserve">-- </w:t>
       </w:r>
       <w:proofErr w:type="spellStart"/>
       <w:r>
         <w:rPr>
           <w:rFonts w:ascii="Cascadia Mono" w:hAnsi="Cascadia Mono" w:cs="Cascadia Mono"/>
+          <w:color w:val="008000"/>
+          <w:sz w:val="19"/>
+          <w:szCs w:val="19"/>
+          <w:lang w:val="en-US"/>
+        </w:rPr>
+        <w:t>Pileta</w:t>
+      </w:r>
+      <w:proofErr w:type="spellEnd"/>
+    </w:p>
+    <w:p>
+      <w:pPr>
+        <w:shd w:val="clear" w:color="auto" w:fill="F2F2F2" w:themeFill="background1" w:themeFillShade="F2"/>
+        <w:autoSpaceDE w:val="0"/>
+        <w:autoSpaceDN w:val="0"/>
+        <w:adjustRightInd w:val="0"/>
+        <w:spacing w:after="0" w:line="240" w:lineRule="auto"/>
+        <w:rPr>
+          <w:rFonts w:ascii="Cascadia Mono" w:hAnsi="Cascadia Mono" w:cs="Cascadia Mono"/>
+          <w:color w:val="000000"/>
+          <w:sz w:val="19"/>
+          <w:szCs w:val="19"/>
+          <w:lang w:val="en-US"/>
+        </w:rPr>
+      </w:pPr>
+      <w:r>
+        <w:rPr>
+          <w:rFonts w:ascii="Cascadia Mono" w:hAnsi="Cascadia Mono" w:cs="Cascadia Mono"/>
+          <w:color w:val="000000"/>
+          <w:sz w:val="19"/>
+          <w:szCs w:val="19"/>
+          <w:lang w:val="en-US"/>
+        </w:rPr>
+        <w:t xml:space="preserve">    </w:t>
+      </w:r>
+      <w:r>
+        <w:rPr>
+          <w:rFonts w:ascii="Cascadia Mono" w:hAnsi="Cascadia Mono" w:cs="Cascadia Mono"/>
+          <w:color w:val="0000FF"/>
+          <w:sz w:val="19"/>
+          <w:szCs w:val="19"/>
+          <w:lang w:val="en-US"/>
+        </w:rPr>
+        <w:t xml:space="preserve">IF </w:t>
+      </w:r>
+      <w:r>
+        <w:rPr>
+          <w:rFonts w:ascii="Cascadia Mono" w:hAnsi="Cascadia Mono" w:cs="Cascadia Mono"/>
+          <w:color w:val="808080"/>
+          <w:sz w:val="19"/>
+          <w:szCs w:val="19"/>
+          <w:lang w:val="en-US"/>
+        </w:rPr>
+        <w:t>(</w:t>
+      </w:r>
+      <w:r>
+        <w:rPr>
+          <w:rFonts w:ascii="Cascadia Mono" w:hAnsi="Cascadia Mono" w:cs="Cascadia Mono"/>
+          <w:color w:val="000000"/>
+          <w:sz w:val="19"/>
+          <w:szCs w:val="19"/>
+          <w:lang w:val="en-US"/>
+        </w:rPr>
+        <w:t xml:space="preserve">@IDPileta </w:t>
+      </w:r>
+      <w:r>
+        <w:rPr>
+          <w:rFonts w:ascii="Cascadia Mono" w:hAnsi="Cascadia Mono" w:cs="Cascadia Mono"/>
+          <w:color w:val="808080"/>
+          <w:sz w:val="19"/>
+          <w:szCs w:val="19"/>
+          <w:lang w:val="en-US"/>
+        </w:rPr>
+        <w:t>IS</w:t>
+      </w:r>
+      <w:r>
+        <w:rPr>
+          <w:rFonts w:ascii="Cascadia Mono" w:hAnsi="Cascadia Mono" w:cs="Cascadia Mono"/>
+          <w:color w:val="000000"/>
+          <w:sz w:val="19"/>
+          <w:szCs w:val="19"/>
+          <w:lang w:val="en-US"/>
+        </w:rPr>
+        <w:t xml:space="preserve"> </w:t>
+      </w:r>
+      <w:r>
+        <w:rPr>
+          <w:rFonts w:ascii="Cascadia Mono" w:hAnsi="Cascadia Mono" w:cs="Cascadia Mono"/>
+          <w:color w:val="808080"/>
+          <w:sz w:val="19"/>
+          <w:szCs w:val="19"/>
+          <w:lang w:val="en-US"/>
+        </w:rPr>
+        <w:t>NOT</w:t>
+      </w:r>
+      <w:r>
+        <w:rPr>
+          <w:rFonts w:ascii="Cascadia Mono" w:hAnsi="Cascadia Mono" w:cs="Cascadia Mono"/>
+          <w:color w:val="000000"/>
+          <w:sz w:val="19"/>
+          <w:szCs w:val="19"/>
+          <w:lang w:val="en-US"/>
+        </w:rPr>
+        <w:t xml:space="preserve"> </w:t>
+      </w:r>
+      <w:r>
+        <w:rPr>
+          <w:rFonts w:ascii="Cascadia Mono" w:hAnsi="Cascadia Mono" w:cs="Cascadia Mono"/>
+          <w:color w:val="808080"/>
+          <w:sz w:val="19"/>
+          <w:szCs w:val="19"/>
+          <w:lang w:val="en-US"/>
+        </w:rPr>
+        <w:t>NULL)</w:t>
+      </w:r>
+    </w:p>
+    <w:p>
+      <w:pPr>
+        <w:shd w:val="clear" w:color="auto" w:fill="F2F2F2" w:themeFill="background1" w:themeFillShade="F2"/>
+        <w:autoSpaceDE w:val="0"/>
+        <w:autoSpaceDN w:val="0"/>
+        <w:adjustRightInd w:val="0"/>
+        <w:spacing w:after="0" w:line="240" w:lineRule="auto"/>
+        <w:rPr>
+          <w:rFonts w:ascii="Cascadia Mono" w:hAnsi="Cascadia Mono" w:cs="Cascadia Mono"/>
+          <w:color w:val="000000"/>
+          <w:sz w:val="19"/>
+          <w:szCs w:val="19"/>
+          <w:lang w:val="en-US"/>
+        </w:rPr>
+      </w:pPr>
+      <w:r>
+        <w:rPr>
+          <w:rFonts w:ascii="Cascadia Mono" w:hAnsi="Cascadia Mono" w:cs="Cascadia Mono"/>
+          <w:color w:val="000000"/>
+          <w:sz w:val="19"/>
+          <w:szCs w:val="19"/>
+          <w:lang w:val="en-US"/>
+        </w:rPr>
+        <w:t xml:space="preserve">    </w:t>
+      </w:r>
+      <w:r>
+        <w:rPr>
+          <w:rFonts w:ascii="Cascadia Mono" w:hAnsi="Cascadia Mono" w:cs="Cascadia Mono"/>
+          <w:color w:val="0000FF"/>
+          <w:sz w:val="19"/>
+          <w:szCs w:val="19"/>
+          <w:lang w:val="en-US"/>
+        </w:rPr>
+        <w:t>BEGIN</w:t>
+      </w:r>
+    </w:p>
+    <w:p>
+      <w:pPr>
+        <w:shd w:val="clear" w:color="auto" w:fill="F2F2F2" w:themeFill="background1" w:themeFillShade="F2"/>
+        <w:autoSpaceDE w:val="0"/>
+        <w:autoSpaceDN w:val="0"/>
+        <w:adjustRightInd w:val="0"/>
+        <w:spacing w:after="0" w:line="240" w:lineRule="auto"/>
+        <w:rPr>
+          <w:rFonts w:ascii="Cascadia Mono" w:hAnsi="Cascadia Mono" w:cs="Cascadia Mono"/>
+          <w:color w:val="000000"/>
+          <w:sz w:val="19"/>
+          <w:szCs w:val="19"/>
+          <w:lang w:val="en-US"/>
+        </w:rPr>
+      </w:pPr>
+      <w:r>
+        <w:rPr>
+          <w:rFonts w:ascii="Cascadia Mono" w:hAnsi="Cascadia Mono" w:cs="Cascadia Mono"/>
+          <w:color w:val="000000"/>
+          <w:sz w:val="19"/>
+          <w:szCs w:val="19"/>
+          <w:lang w:val="en-US"/>
+        </w:rPr>
+        <w:t xml:space="preserve">        </w:t>
+      </w:r>
+      <w:r>
+        <w:rPr>
+          <w:rFonts w:ascii="Cascadia Mono" w:hAnsi="Cascadia Mono" w:cs="Cascadia Mono"/>
+          <w:color w:val="0000FF"/>
+          <w:sz w:val="19"/>
+          <w:szCs w:val="19"/>
+          <w:lang w:val="en-US"/>
+        </w:rPr>
+        <w:t>IF</w:t>
+      </w:r>
+      <w:r>
+        <w:rPr>
+          <w:rFonts w:ascii="Cascadia Mono" w:hAnsi="Cascadia Mono" w:cs="Cascadia Mono"/>
+          <w:color w:val="000000"/>
+          <w:sz w:val="19"/>
+          <w:szCs w:val="19"/>
+          <w:lang w:val="en-US"/>
+        </w:rPr>
+        <w:t xml:space="preserve"> </w:t>
+      </w:r>
+      <w:r>
+        <w:rPr>
+          <w:rFonts w:ascii="Cascadia Mono" w:hAnsi="Cascadia Mono" w:cs="Cascadia Mono"/>
+          <w:color w:val="808080"/>
+          <w:sz w:val="19"/>
+          <w:szCs w:val="19"/>
+          <w:lang w:val="en-US"/>
+        </w:rPr>
+        <w:t>NOT</w:t>
+      </w:r>
+      <w:r>
+        <w:rPr>
+          <w:rFonts w:ascii="Cascadia Mono" w:hAnsi="Cascadia Mono" w:cs="Cascadia Mono"/>
+          <w:color w:val="000000"/>
+          <w:sz w:val="19"/>
+          <w:szCs w:val="19"/>
+          <w:lang w:val="en-US"/>
+        </w:rPr>
+        <w:t xml:space="preserve"> </w:t>
+      </w:r>
+      <w:r>
+        <w:rPr>
+          <w:rFonts w:ascii="Cascadia Mono" w:hAnsi="Cascadia Mono" w:cs="Cascadia Mono"/>
+          <w:color w:val="808080"/>
+          <w:sz w:val="19"/>
+          <w:szCs w:val="19"/>
+          <w:lang w:val="en-US"/>
+        </w:rPr>
+        <w:t>EXISTS</w:t>
+      </w:r>
+      <w:r>
+        <w:rPr>
+          <w:rFonts w:ascii="Cascadia Mono" w:hAnsi="Cascadia Mono" w:cs="Cascadia Mono"/>
+          <w:color w:val="0000FF"/>
+          <w:sz w:val="19"/>
+          <w:szCs w:val="19"/>
+          <w:lang w:val="en-US"/>
+        </w:rPr>
+        <w:t xml:space="preserve"> </w:t>
+      </w:r>
+      <w:r>
+        <w:rPr>
+          <w:rFonts w:ascii="Cascadia Mono" w:hAnsi="Cascadia Mono" w:cs="Cascadia Mono"/>
+          <w:color w:val="808080"/>
+          <w:sz w:val="19"/>
+          <w:szCs w:val="19"/>
+          <w:lang w:val="en-US"/>
+        </w:rPr>
+        <w:t>(</w:t>
+      </w:r>
+      <w:r>
+        <w:rPr>
+          <w:rFonts w:ascii="Cascadia Mono" w:hAnsi="Cascadia Mono" w:cs="Cascadia Mono"/>
+          <w:color w:val="0000FF"/>
+          <w:sz w:val="19"/>
+          <w:szCs w:val="19"/>
+          <w:lang w:val="en-US"/>
+        </w:rPr>
+        <w:t>SELECT</w:t>
+      </w:r>
+      <w:r>
+        <w:rPr>
+          <w:rFonts w:ascii="Cascadia Mono" w:hAnsi="Cascadia Mono" w:cs="Cascadia Mono"/>
+          <w:color w:val="000000"/>
+          <w:sz w:val="19"/>
+          <w:szCs w:val="19"/>
+          <w:lang w:val="en-US"/>
+        </w:rPr>
+        <w:t xml:space="preserve"> 1 </w:t>
+      </w:r>
+      <w:r>
+        <w:rPr>
+          <w:rFonts w:ascii="Cascadia Mono" w:hAnsi="Cascadia Mono" w:cs="Cascadia Mono"/>
+          <w:color w:val="0000FF"/>
+          <w:sz w:val="19"/>
+          <w:szCs w:val="19"/>
+          <w:lang w:val="en-US"/>
+        </w:rPr>
+        <w:t>FROM</w:t>
+      </w:r>
+      <w:r>
+        <w:rPr>
+          <w:rFonts w:ascii="Cascadia Mono" w:hAnsi="Cascadia Mono" w:cs="Cascadia Mono"/>
+          <w:color w:val="000000"/>
+          <w:sz w:val="19"/>
+          <w:szCs w:val="19"/>
+          <w:lang w:val="en-US"/>
+        </w:rPr>
+        <w:t xml:space="preserve"> </w:t>
+      </w:r>
+      <w:proofErr w:type="spellStart"/>
+      <w:r>
+        <w:rPr>
+          <w:rFonts w:ascii="Cascadia Mono" w:hAnsi="Cascadia Mono" w:cs="Cascadia Mono"/>
+          <w:color w:val="000000"/>
+          <w:sz w:val="19"/>
+          <w:szCs w:val="19"/>
+          <w:lang w:val="en-US"/>
+        </w:rPr>
+        <w:t>Pileta</w:t>
+      </w:r>
+      <w:proofErr w:type="spellEnd"/>
+      <w:r>
+        <w:rPr>
+          <w:rFonts w:ascii="Cascadia Mono" w:hAnsi="Cascadia Mono" w:cs="Cascadia Mono"/>
+          <w:color w:val="000000"/>
+          <w:sz w:val="19"/>
+          <w:szCs w:val="19"/>
+          <w:lang w:val="en-US"/>
+        </w:rPr>
+        <w:t xml:space="preserve"> </w:t>
+      </w:r>
+      <w:r>
+        <w:rPr>
+          <w:rFonts w:ascii="Cascadia Mono" w:hAnsi="Cascadia Mono" w:cs="Cascadia Mono"/>
+          <w:color w:val="0000FF"/>
+          <w:sz w:val="19"/>
+          <w:szCs w:val="19"/>
+          <w:lang w:val="en-US"/>
+        </w:rPr>
+        <w:t>WHERE</w:t>
+      </w:r>
+      <w:r>
+        <w:rPr>
+          <w:rFonts w:ascii="Cascadia Mono" w:hAnsi="Cascadia Mono" w:cs="Cascadia Mono"/>
+          <w:color w:val="000000"/>
+          <w:sz w:val="19"/>
+          <w:szCs w:val="19"/>
+          <w:lang w:val="en-US"/>
+        </w:rPr>
+        <w:t xml:space="preserve"> </w:t>
+      </w:r>
+      <w:proofErr w:type="spellStart"/>
+      <w:r>
+        <w:rPr>
+          <w:rFonts w:ascii="Cascadia Mono" w:hAnsi="Cascadia Mono" w:cs="Cascadia Mono"/>
+          <w:color w:val="000000"/>
+          <w:sz w:val="19"/>
+          <w:szCs w:val="19"/>
+          <w:lang w:val="en-US"/>
+        </w:rPr>
+        <w:t>IDPileta</w:t>
+      </w:r>
+      <w:proofErr w:type="spellEnd"/>
+      <w:r>
+        <w:rPr>
+          <w:rFonts w:ascii="Cascadia Mono" w:hAnsi="Cascadia Mono" w:cs="Cascadia Mono"/>
+          <w:color w:val="000000"/>
+          <w:sz w:val="19"/>
+          <w:szCs w:val="19"/>
+          <w:lang w:val="en-US"/>
+        </w:rPr>
+        <w:t xml:space="preserve"> </w:t>
+      </w:r>
+      <w:r>
+        <w:rPr>
+          <w:rFonts w:ascii="Cascadia Mono" w:hAnsi="Cascadia Mono" w:cs="Cascadia Mono"/>
+          <w:color w:val="808080"/>
+          <w:sz w:val="19"/>
+          <w:szCs w:val="19"/>
+          <w:lang w:val="en-US"/>
+        </w:rPr>
+        <w:t>=</w:t>
+      </w:r>
+      <w:r>
+        <w:rPr>
+          <w:rFonts w:ascii="Cascadia Mono" w:hAnsi="Cascadia Mono" w:cs="Cascadia Mono"/>
+          <w:color w:val="000000"/>
+          <w:sz w:val="19"/>
+          <w:szCs w:val="19"/>
+          <w:lang w:val="en-US"/>
+        </w:rPr>
+        <w:t xml:space="preserve"> @IDPileta </w:t>
+      </w:r>
+      <w:r>
+        <w:rPr>
+          <w:rFonts w:ascii="Cascadia Mono" w:hAnsi="Cascadia Mono" w:cs="Cascadia Mono"/>
+          <w:color w:val="808080"/>
+          <w:sz w:val="19"/>
+          <w:szCs w:val="19"/>
+          <w:lang w:val="en-US"/>
+        </w:rPr>
+        <w:t>AND</w:t>
+      </w:r>
+      <w:r>
+        <w:rPr>
+          <w:rFonts w:ascii="Cascadia Mono" w:hAnsi="Cascadia Mono" w:cs="Cascadia Mono"/>
+          <w:color w:val="000000"/>
+          <w:sz w:val="19"/>
+          <w:szCs w:val="19"/>
+          <w:lang w:val="en-US"/>
+        </w:rPr>
+        <w:t xml:space="preserve"> </w:t>
+      </w:r>
+      <w:proofErr w:type="spellStart"/>
+      <w:r>
+        <w:rPr>
+          <w:rFonts w:ascii="Cascadia Mono" w:hAnsi="Cascadia Mono" w:cs="Cascadia Mono"/>
+          <w:color w:val="000000"/>
+          <w:sz w:val="19"/>
+          <w:szCs w:val="19"/>
+          <w:lang w:val="en-US"/>
+        </w:rPr>
+        <w:t>Activo</w:t>
+      </w:r>
+      <w:proofErr w:type="spellEnd"/>
+      <w:r>
+        <w:rPr>
+          <w:rFonts w:ascii="Cascadia Mono" w:hAnsi="Cascadia Mono" w:cs="Cascadia Mono"/>
+          <w:color w:val="000000"/>
+          <w:sz w:val="19"/>
+          <w:szCs w:val="19"/>
+          <w:lang w:val="en-US"/>
+        </w:rPr>
+        <w:t xml:space="preserve"> </w:t>
+      </w:r>
+      <w:r>
+        <w:rPr>
+          <w:rFonts w:ascii="Cascadia Mono" w:hAnsi="Cascadia Mono" w:cs="Cascadia Mono"/>
+          <w:color w:val="808080"/>
+          <w:sz w:val="19"/>
+          <w:szCs w:val="19"/>
+          <w:lang w:val="en-US"/>
+        </w:rPr>
+        <w:t>=</w:t>
+      </w:r>
+      <w:r>
+        <w:rPr>
+          <w:rFonts w:ascii="Cascadia Mono" w:hAnsi="Cascadia Mono" w:cs="Cascadia Mono"/>
+          <w:color w:val="000000"/>
+          <w:sz w:val="19"/>
+          <w:szCs w:val="19"/>
+          <w:lang w:val="en-US"/>
+        </w:rPr>
+        <w:t xml:space="preserve"> 1</w:t>
+      </w:r>
+      <w:r>
+        <w:rPr>
+          <w:rFonts w:ascii="Cascadia Mono" w:hAnsi="Cascadia Mono" w:cs="Cascadia Mono"/>
+          <w:color w:val="808080"/>
+          <w:sz w:val="19"/>
+          <w:szCs w:val="19"/>
+          <w:lang w:val="en-US"/>
+        </w:rPr>
+        <w:t>)</w:t>
+      </w:r>
+    </w:p>
+    <w:p>
+      <w:pPr>
+        <w:shd w:val="clear" w:color="auto" w:fill="F2F2F2" w:themeFill="background1" w:themeFillShade="F2"/>
+        <w:autoSpaceDE w:val="0"/>
+        <w:autoSpaceDN w:val="0"/>
+        <w:adjustRightInd w:val="0"/>
+        <w:spacing w:after="0" w:line="240" w:lineRule="auto"/>
+        <w:rPr>
+          <w:rFonts w:ascii="Cascadia Mono" w:hAnsi="Cascadia Mono" w:cs="Cascadia Mono"/>
+          <w:color w:val="000000"/>
+          <w:sz w:val="19"/>
+          <w:szCs w:val="19"/>
+          <w:lang w:val="en-US"/>
+        </w:rPr>
+      </w:pPr>
+      <w:r>
+        <w:rPr>
+          <w:rFonts w:ascii="Cascadia Mono" w:hAnsi="Cascadia Mono" w:cs="Cascadia Mono"/>
+          <w:color w:val="000000"/>
+          <w:sz w:val="19"/>
+          <w:szCs w:val="19"/>
+          <w:lang w:val="en-US"/>
+        </w:rPr>
+        <w:t xml:space="preserve">        </w:t>
+      </w:r>
+      <w:r>
+        <w:rPr>
+          <w:rFonts w:ascii="Cascadia Mono" w:hAnsi="Cascadia Mono" w:cs="Cascadia Mono"/>
+          <w:color w:val="0000FF"/>
+          <w:sz w:val="19"/>
+          <w:szCs w:val="19"/>
+          <w:lang w:val="en-US"/>
+        </w:rPr>
+        <w:t>BEGIN</w:t>
+      </w:r>
+    </w:p>
+    <w:p>
+      <w:pPr>
+        <w:shd w:val="clear" w:color="auto" w:fill="F2F2F2" w:themeFill="background1" w:themeFillShade="F2"/>
+        <w:autoSpaceDE w:val="0"/>
+        <w:autoSpaceDN w:val="0"/>
+        <w:adjustRightInd w:val="0"/>
+        <w:spacing w:after="0" w:line="240" w:lineRule="auto"/>
+        <w:rPr>
+          <w:rFonts w:ascii="Cascadia Mono" w:hAnsi="Cascadia Mono" w:cs="Cascadia Mono"/>
+          <w:color w:val="000000"/>
+          <w:sz w:val="19"/>
+          <w:szCs w:val="19"/>
+          <w:lang w:val="en-US"/>
+        </w:rPr>
+      </w:pPr>
+      <w:r>
+        <w:rPr>
+          <w:rFonts w:ascii="Cascadia Mono" w:hAnsi="Cascadia Mono" w:cs="Cascadia Mono"/>
+          <w:color w:val="000000"/>
+          <w:sz w:val="19"/>
+          <w:szCs w:val="19"/>
+          <w:lang w:val="en-US"/>
+        </w:rPr>
+        <w:t xml:space="preserve">            </w:t>
+      </w:r>
+      <w:proofErr w:type="gramStart"/>
+      <w:r>
+        <w:rPr>
+          <w:rFonts w:ascii="Cascadia Mono" w:hAnsi="Cascadia Mono" w:cs="Cascadia Mono"/>
+          <w:color w:val="0000FF"/>
+          <w:sz w:val="19"/>
+          <w:szCs w:val="19"/>
+          <w:lang w:val="en-US"/>
+        </w:rPr>
+        <w:t>RAISERROR</w:t>
+      </w:r>
+      <w:r>
+        <w:rPr>
+          <w:rFonts w:ascii="Cascadia Mono" w:hAnsi="Cascadia Mono" w:cs="Cascadia Mono"/>
+          <w:color w:val="808080"/>
+          <w:sz w:val="19"/>
+          <w:szCs w:val="19"/>
+          <w:lang w:val="en-US"/>
+        </w:rPr>
+        <w:t>(</w:t>
+      </w:r>
+      <w:proofErr w:type="gramEnd"/>
+      <w:r>
+        <w:rPr>
+          <w:rFonts w:ascii="Cascadia Mono" w:hAnsi="Cascadia Mono" w:cs="Cascadia Mono"/>
           <w:color w:val="FF0000"/>
           <w:sz w:val="19"/>
           <w:szCs w:val="19"/>
           <w:lang w:val="en-US"/>
         </w:rPr>
-        <w:t>activo</w:t>
+        <w:t xml:space="preserve">'La </w:t>
+      </w:r>
+      <w:proofErr w:type="spellStart"/>
+      <w:r>
+        <w:rPr>
+          <w:rFonts w:ascii="Cascadia Mono" w:hAnsi="Cascadia Mono" w:cs="Cascadia Mono"/>
+          <w:color w:val="FF0000"/>
+          <w:sz w:val="19"/>
+          <w:szCs w:val="19"/>
+          <w:lang w:val="en-US"/>
+        </w:rPr>
+        <w:t>pileta</w:t>
       </w:r>
       <w:proofErr w:type="spellEnd"/>
       <w:r>
@@ -20873,899 +21633,73 @@
           <w:szCs w:val="19"/>
           <w:lang w:val="en-US"/>
         </w:rPr>
-        <w:t>.'</w:t>
-      </w:r>
-      <w:r>
-        <w:rPr>
-          <w:rFonts w:ascii="Cascadia Mono" w:hAnsi="Cascadia Mono" w:cs="Cascadia Mono"/>
-          <w:color w:val="808080"/>
-          <w:sz w:val="19"/>
-          <w:szCs w:val="19"/>
-          <w:lang w:val="en-US"/>
-        </w:rPr>
-        <w:t>,</w:t>
-      </w:r>
-      <w:r>
-        <w:rPr>
-          <w:rFonts w:ascii="Cascadia Mono" w:hAnsi="Cascadia Mono" w:cs="Cascadia Mono"/>
-          <w:color w:val="000000"/>
-          <w:sz w:val="19"/>
-          <w:szCs w:val="19"/>
-          <w:lang w:val="en-US"/>
-        </w:rPr>
-        <w:t xml:space="preserve"> 16</w:t>
-      </w:r>
-      <w:r>
-        <w:rPr>
-          <w:rFonts w:ascii="Cascadia Mono" w:hAnsi="Cascadia Mono" w:cs="Cascadia Mono"/>
-          <w:color w:val="808080"/>
-          <w:sz w:val="19"/>
-          <w:szCs w:val="19"/>
-          <w:lang w:val="en-US"/>
-        </w:rPr>
-        <w:t>,</w:t>
-      </w:r>
-      <w:r>
-        <w:rPr>
-          <w:rFonts w:ascii="Cascadia Mono" w:hAnsi="Cascadia Mono" w:cs="Cascadia Mono"/>
-          <w:color w:val="000000"/>
-          <w:sz w:val="19"/>
-          <w:szCs w:val="19"/>
-          <w:lang w:val="en-US"/>
-        </w:rPr>
-        <w:t xml:space="preserve"> 1</w:t>
-      </w:r>
-      <w:r>
-        <w:rPr>
-          <w:rFonts w:ascii="Cascadia Mono" w:hAnsi="Cascadia Mono" w:cs="Cascadia Mono"/>
-          <w:color w:val="808080"/>
-          <w:sz w:val="19"/>
-          <w:szCs w:val="19"/>
-          <w:lang w:val="en-US"/>
-        </w:rPr>
-        <w:t>);</w:t>
-      </w:r>
-    </w:p>
-    <w:p>
-      <w:pPr>
-        <w:shd w:val="clear" w:color="auto" w:fill="F2F2F2" w:themeFill="background1" w:themeFillShade="F2"/>
-        <w:autoSpaceDE w:val="0"/>
-        <w:autoSpaceDN w:val="0"/>
-        <w:adjustRightInd w:val="0"/>
-        <w:spacing w:after="0" w:line="240" w:lineRule="auto"/>
-        <w:rPr>
-          <w:rFonts w:ascii="Cascadia Mono" w:hAnsi="Cascadia Mono" w:cs="Cascadia Mono"/>
-          <w:color w:val="000000"/>
-          <w:sz w:val="19"/>
-          <w:szCs w:val="19"/>
-          <w:lang w:val="en-US"/>
-        </w:rPr>
-      </w:pPr>
-      <w:r>
-        <w:rPr>
-          <w:rFonts w:ascii="Cascadia Mono" w:hAnsi="Cascadia Mono" w:cs="Cascadia Mono"/>
-          <w:color w:val="000000"/>
-          <w:sz w:val="19"/>
-          <w:szCs w:val="19"/>
-          <w:lang w:val="en-US"/>
-        </w:rPr>
-        <w:t xml:space="preserve">            </w:t>
-      </w:r>
-      <w:proofErr w:type="gramStart"/>
-      <w:r>
-        <w:rPr>
-          <w:rFonts w:ascii="Cascadia Mono" w:hAnsi="Cascadia Mono" w:cs="Cascadia Mono"/>
-          <w:color w:val="0000FF"/>
-          <w:sz w:val="19"/>
-          <w:szCs w:val="19"/>
-          <w:lang w:val="en-US"/>
-        </w:rPr>
-        <w:t>RETURN</w:t>
-      </w:r>
-      <w:r>
-        <w:rPr>
-          <w:rFonts w:ascii="Cascadia Mono" w:hAnsi="Cascadia Mono" w:cs="Cascadia Mono"/>
-          <w:color w:val="808080"/>
-          <w:sz w:val="19"/>
-          <w:szCs w:val="19"/>
-          <w:lang w:val="en-US"/>
-        </w:rPr>
-        <w:t>;</w:t>
-      </w:r>
-      <w:proofErr w:type="gramEnd"/>
-    </w:p>
-    <w:p>
-      <w:pPr>
-        <w:shd w:val="clear" w:color="auto" w:fill="F2F2F2" w:themeFill="background1" w:themeFillShade="F2"/>
-        <w:autoSpaceDE w:val="0"/>
-        <w:autoSpaceDN w:val="0"/>
-        <w:adjustRightInd w:val="0"/>
-        <w:spacing w:after="0" w:line="240" w:lineRule="auto"/>
-        <w:rPr>
-          <w:rFonts w:ascii="Cascadia Mono" w:hAnsi="Cascadia Mono" w:cs="Cascadia Mono"/>
-          <w:color w:val="000000"/>
-          <w:sz w:val="19"/>
-          <w:szCs w:val="19"/>
-          <w:lang w:val="en-US"/>
-        </w:rPr>
-      </w:pPr>
-      <w:r>
-        <w:rPr>
-          <w:rFonts w:ascii="Cascadia Mono" w:hAnsi="Cascadia Mono" w:cs="Cascadia Mono"/>
-          <w:color w:val="000000"/>
-          <w:sz w:val="19"/>
-          <w:szCs w:val="19"/>
-          <w:lang w:val="en-US"/>
-        </w:rPr>
-        <w:t xml:space="preserve">        </w:t>
-      </w:r>
-      <w:r>
-        <w:rPr>
-          <w:rFonts w:ascii="Cascadia Mono" w:hAnsi="Cascadia Mono" w:cs="Cascadia Mono"/>
-          <w:color w:val="0000FF"/>
-          <w:sz w:val="19"/>
-          <w:szCs w:val="19"/>
-          <w:lang w:val="en-US"/>
-        </w:rPr>
-        <w:t>END</w:t>
-      </w:r>
-      <w:r>
-        <w:rPr>
-          <w:rFonts w:ascii="Cascadia Mono" w:hAnsi="Cascadia Mono" w:cs="Cascadia Mono"/>
-          <w:color w:val="808080"/>
-          <w:sz w:val="19"/>
-          <w:szCs w:val="19"/>
-          <w:lang w:val="en-US"/>
-        </w:rPr>
-        <w:t>;</w:t>
-      </w:r>
-    </w:p>
-    <w:p>
-      <w:pPr>
-        <w:shd w:val="clear" w:color="auto" w:fill="F2F2F2" w:themeFill="background1" w:themeFillShade="F2"/>
-        <w:autoSpaceDE w:val="0"/>
-        <w:autoSpaceDN w:val="0"/>
-        <w:adjustRightInd w:val="0"/>
-        <w:spacing w:after="0" w:line="240" w:lineRule="auto"/>
-        <w:rPr>
-          <w:rFonts w:ascii="Cascadia Mono" w:hAnsi="Cascadia Mono" w:cs="Cascadia Mono"/>
-          <w:color w:val="000000"/>
-          <w:sz w:val="19"/>
-          <w:szCs w:val="19"/>
-          <w:lang w:val="en-US"/>
-        </w:rPr>
-      </w:pPr>
-      <w:r>
-        <w:rPr>
-          <w:rFonts w:ascii="Cascadia Mono" w:hAnsi="Cascadia Mono" w:cs="Cascadia Mono"/>
-          <w:color w:val="000000"/>
-          <w:sz w:val="19"/>
-          <w:szCs w:val="19"/>
-          <w:lang w:val="en-US"/>
-        </w:rPr>
-        <w:t xml:space="preserve">    </w:t>
-      </w:r>
-      <w:r>
-        <w:rPr>
-          <w:rFonts w:ascii="Cascadia Mono" w:hAnsi="Cascadia Mono" w:cs="Cascadia Mono"/>
-          <w:color w:val="0000FF"/>
-          <w:sz w:val="19"/>
-          <w:szCs w:val="19"/>
-          <w:lang w:val="en-US"/>
-        </w:rPr>
-        <w:t>END</w:t>
-      </w:r>
-      <w:r>
-        <w:rPr>
-          <w:rFonts w:ascii="Cascadia Mono" w:hAnsi="Cascadia Mono" w:cs="Cascadia Mono"/>
-          <w:color w:val="808080"/>
-          <w:sz w:val="19"/>
-          <w:szCs w:val="19"/>
-          <w:lang w:val="en-US"/>
-        </w:rPr>
-        <w:t>;</w:t>
-      </w:r>
-    </w:p>
-    <w:p>
-      <w:pPr>
-        <w:shd w:val="clear" w:color="auto" w:fill="F2F2F2" w:themeFill="background1" w:themeFillShade="F2"/>
-        <w:autoSpaceDE w:val="0"/>
-        <w:autoSpaceDN w:val="0"/>
-        <w:adjustRightInd w:val="0"/>
-        <w:spacing w:after="0" w:line="240" w:lineRule="auto"/>
-        <w:rPr>
-          <w:rFonts w:ascii="Cascadia Mono" w:hAnsi="Cascadia Mono" w:cs="Cascadia Mono"/>
-          <w:color w:val="000000"/>
-          <w:sz w:val="19"/>
-          <w:szCs w:val="19"/>
-          <w:lang w:val="en-US"/>
-        </w:rPr>
-      </w:pPr>
-    </w:p>
-    <w:p>
-      <w:pPr>
-        <w:shd w:val="clear" w:color="auto" w:fill="F2F2F2" w:themeFill="background1" w:themeFillShade="F2"/>
-        <w:autoSpaceDE w:val="0"/>
-        <w:autoSpaceDN w:val="0"/>
-        <w:adjustRightInd w:val="0"/>
-        <w:spacing w:after="0" w:line="240" w:lineRule="auto"/>
-        <w:rPr>
-          <w:rFonts w:ascii="Cascadia Mono" w:hAnsi="Cascadia Mono" w:cs="Cascadia Mono"/>
-          <w:color w:val="000000"/>
-          <w:sz w:val="19"/>
-          <w:szCs w:val="19"/>
-          <w:lang w:val="en-US"/>
-        </w:rPr>
-      </w:pPr>
-      <w:r>
-        <w:rPr>
-          <w:rFonts w:ascii="Cascadia Mono" w:hAnsi="Cascadia Mono" w:cs="Cascadia Mono"/>
-          <w:color w:val="000000"/>
-          <w:sz w:val="19"/>
-          <w:szCs w:val="19"/>
-          <w:lang w:val="en-US"/>
-        </w:rPr>
-        <w:t xml:space="preserve">    </w:t>
-      </w:r>
-      <w:r>
-        <w:rPr>
-          <w:rFonts w:ascii="Cascadia Mono" w:hAnsi="Cascadia Mono" w:cs="Cascadia Mono"/>
-          <w:color w:val="008000"/>
-          <w:sz w:val="19"/>
-          <w:szCs w:val="19"/>
-          <w:lang w:val="en-US"/>
-        </w:rPr>
-        <w:t xml:space="preserve">-- </w:t>
+        <w:t xml:space="preserve"> </w:t>
       </w:r>
       <w:proofErr w:type="spellStart"/>
       <w:r>
         <w:rPr>
           <w:rFonts w:ascii="Cascadia Mono" w:hAnsi="Cascadia Mono" w:cs="Cascadia Mono"/>
-          <w:color w:val="008000"/>
-          <w:sz w:val="19"/>
-          <w:szCs w:val="19"/>
-          <w:lang w:val="en-US"/>
-        </w:rPr>
-        <w:t>Pileta</w:t>
+          <w:color w:val="FF0000"/>
+          <w:sz w:val="19"/>
+          <w:szCs w:val="19"/>
+          <w:lang w:val="en-US"/>
+        </w:rPr>
+        <w:t>indicada</w:t>
       </w:r>
       <w:proofErr w:type="spellEnd"/>
-    </w:p>
-    <w:p>
-      <w:pPr>
-        <w:shd w:val="clear" w:color="auto" w:fill="F2F2F2" w:themeFill="background1" w:themeFillShade="F2"/>
-        <w:autoSpaceDE w:val="0"/>
-        <w:autoSpaceDN w:val="0"/>
-        <w:adjustRightInd w:val="0"/>
-        <w:spacing w:after="0" w:line="240" w:lineRule="auto"/>
-        <w:rPr>
-          <w:rFonts w:ascii="Cascadia Mono" w:hAnsi="Cascadia Mono" w:cs="Cascadia Mono"/>
-          <w:color w:val="000000"/>
-          <w:sz w:val="19"/>
-          <w:szCs w:val="19"/>
-          <w:lang w:val="en-US"/>
-        </w:rPr>
-      </w:pPr>
-      <w:r>
-        <w:rPr>
-          <w:rFonts w:ascii="Cascadia Mono" w:hAnsi="Cascadia Mono" w:cs="Cascadia Mono"/>
-          <w:color w:val="000000"/>
-          <w:sz w:val="19"/>
-          <w:szCs w:val="19"/>
-          <w:lang w:val="en-US"/>
-        </w:rPr>
-        <w:t xml:space="preserve">    </w:t>
-      </w:r>
-      <w:r>
-        <w:rPr>
-          <w:rFonts w:ascii="Cascadia Mono" w:hAnsi="Cascadia Mono" w:cs="Cascadia Mono"/>
-          <w:color w:val="0000FF"/>
-          <w:sz w:val="19"/>
-          <w:szCs w:val="19"/>
-          <w:lang w:val="en-US"/>
-        </w:rPr>
-        <w:t xml:space="preserve">IF </w:t>
-      </w:r>
-      <w:r>
-        <w:rPr>
-          <w:rFonts w:ascii="Cascadia Mono" w:hAnsi="Cascadia Mono" w:cs="Cascadia Mono"/>
-          <w:color w:val="808080"/>
-          <w:sz w:val="19"/>
-          <w:szCs w:val="19"/>
-          <w:lang w:val="en-US"/>
-        </w:rPr>
-        <w:t>(</w:t>
-      </w:r>
-      <w:r>
-        <w:rPr>
-          <w:rFonts w:ascii="Cascadia Mono" w:hAnsi="Cascadia Mono" w:cs="Cascadia Mono"/>
-          <w:color w:val="000000"/>
-          <w:sz w:val="19"/>
-          <w:szCs w:val="19"/>
-          <w:lang w:val="en-US"/>
-        </w:rPr>
-        <w:t xml:space="preserve">@IDPileta </w:t>
-      </w:r>
-      <w:r>
-        <w:rPr>
-          <w:rFonts w:ascii="Cascadia Mono" w:hAnsi="Cascadia Mono" w:cs="Cascadia Mono"/>
-          <w:color w:val="808080"/>
-          <w:sz w:val="19"/>
-          <w:szCs w:val="19"/>
-          <w:lang w:val="en-US"/>
-        </w:rPr>
-        <w:t>IS</w:t>
-      </w:r>
-      <w:r>
-        <w:rPr>
-          <w:rFonts w:ascii="Cascadia Mono" w:hAnsi="Cascadia Mono" w:cs="Cascadia Mono"/>
-          <w:color w:val="000000"/>
-          <w:sz w:val="19"/>
-          <w:szCs w:val="19"/>
-          <w:lang w:val="en-US"/>
-        </w:rPr>
-        <w:t xml:space="preserve"> </w:t>
-      </w:r>
-      <w:r>
-        <w:rPr>
-          <w:rFonts w:ascii="Cascadia Mono" w:hAnsi="Cascadia Mono" w:cs="Cascadia Mono"/>
-          <w:color w:val="808080"/>
-          <w:sz w:val="19"/>
-          <w:szCs w:val="19"/>
-          <w:lang w:val="en-US"/>
-        </w:rPr>
-        <w:t>NOT</w:t>
-      </w:r>
-      <w:r>
-        <w:rPr>
-          <w:rFonts w:ascii="Cascadia Mono" w:hAnsi="Cascadia Mono" w:cs="Cascadia Mono"/>
-          <w:color w:val="000000"/>
-          <w:sz w:val="19"/>
-          <w:szCs w:val="19"/>
-          <w:lang w:val="en-US"/>
-        </w:rPr>
-        <w:t xml:space="preserve"> </w:t>
-      </w:r>
-      <w:r>
-        <w:rPr>
-          <w:rFonts w:ascii="Cascadia Mono" w:hAnsi="Cascadia Mono" w:cs="Cascadia Mono"/>
-          <w:color w:val="808080"/>
-          <w:sz w:val="19"/>
-          <w:szCs w:val="19"/>
-          <w:lang w:val="en-US"/>
-        </w:rPr>
-        <w:t>NULL)</w:t>
-      </w:r>
-    </w:p>
-    <w:p>
-      <w:pPr>
-        <w:shd w:val="clear" w:color="auto" w:fill="F2F2F2" w:themeFill="background1" w:themeFillShade="F2"/>
-        <w:autoSpaceDE w:val="0"/>
-        <w:autoSpaceDN w:val="0"/>
-        <w:adjustRightInd w:val="0"/>
-        <w:spacing w:after="0" w:line="240" w:lineRule="auto"/>
-        <w:rPr>
-          <w:rFonts w:ascii="Cascadia Mono" w:hAnsi="Cascadia Mono" w:cs="Cascadia Mono"/>
-          <w:color w:val="000000"/>
-          <w:sz w:val="19"/>
-          <w:szCs w:val="19"/>
-          <w:lang w:val="en-US"/>
-        </w:rPr>
-      </w:pPr>
-      <w:r>
-        <w:rPr>
-          <w:rFonts w:ascii="Cascadia Mono" w:hAnsi="Cascadia Mono" w:cs="Cascadia Mono"/>
-          <w:color w:val="000000"/>
-          <w:sz w:val="19"/>
-          <w:szCs w:val="19"/>
-          <w:lang w:val="en-US"/>
-        </w:rPr>
-        <w:t xml:space="preserve">    </w:t>
-      </w:r>
-      <w:r>
-        <w:rPr>
-          <w:rFonts w:ascii="Cascadia Mono" w:hAnsi="Cascadia Mono" w:cs="Cascadia Mono"/>
-          <w:color w:val="0000FF"/>
-          <w:sz w:val="19"/>
-          <w:szCs w:val="19"/>
-          <w:lang w:val="en-US"/>
-        </w:rPr>
-        <w:t>BEGIN</w:t>
-      </w:r>
-    </w:p>
-    <w:p>
-      <w:pPr>
-        <w:shd w:val="clear" w:color="auto" w:fill="F2F2F2" w:themeFill="background1" w:themeFillShade="F2"/>
-        <w:autoSpaceDE w:val="0"/>
-        <w:autoSpaceDN w:val="0"/>
-        <w:adjustRightInd w:val="0"/>
-        <w:spacing w:after="0" w:line="240" w:lineRule="auto"/>
-        <w:rPr>
-          <w:rFonts w:ascii="Cascadia Mono" w:hAnsi="Cascadia Mono" w:cs="Cascadia Mono"/>
-          <w:color w:val="000000"/>
-          <w:sz w:val="19"/>
-          <w:szCs w:val="19"/>
-          <w:lang w:val="en-US"/>
-        </w:rPr>
-      </w:pPr>
-      <w:r>
-        <w:rPr>
-          <w:rFonts w:ascii="Cascadia Mono" w:hAnsi="Cascadia Mono" w:cs="Cascadia Mono"/>
-          <w:color w:val="000000"/>
-          <w:sz w:val="19"/>
-          <w:szCs w:val="19"/>
-          <w:lang w:val="en-US"/>
-        </w:rPr>
-        <w:t xml:space="preserve">        </w:t>
-      </w:r>
-      <w:r>
-        <w:rPr>
-          <w:rFonts w:ascii="Cascadia Mono" w:hAnsi="Cascadia Mono" w:cs="Cascadia Mono"/>
-          <w:color w:val="0000FF"/>
-          <w:sz w:val="19"/>
-          <w:szCs w:val="19"/>
-          <w:lang w:val="en-US"/>
-        </w:rPr>
-        <w:t>IF</w:t>
-      </w:r>
-      <w:r>
-        <w:rPr>
-          <w:rFonts w:ascii="Cascadia Mono" w:hAnsi="Cascadia Mono" w:cs="Cascadia Mono"/>
-          <w:color w:val="000000"/>
-          <w:sz w:val="19"/>
-          <w:szCs w:val="19"/>
-          <w:lang w:val="en-US"/>
-        </w:rPr>
-        <w:t xml:space="preserve"> </w:t>
-      </w:r>
-      <w:r>
-        <w:rPr>
-          <w:rFonts w:ascii="Cascadia Mono" w:hAnsi="Cascadia Mono" w:cs="Cascadia Mono"/>
-          <w:color w:val="808080"/>
-          <w:sz w:val="19"/>
-          <w:szCs w:val="19"/>
-          <w:lang w:val="en-US"/>
-        </w:rPr>
-        <w:t>NOT</w:t>
-      </w:r>
-      <w:r>
-        <w:rPr>
-          <w:rFonts w:ascii="Cascadia Mono" w:hAnsi="Cascadia Mono" w:cs="Cascadia Mono"/>
-          <w:color w:val="000000"/>
-          <w:sz w:val="19"/>
-          <w:szCs w:val="19"/>
-          <w:lang w:val="en-US"/>
-        </w:rPr>
-        <w:t xml:space="preserve"> </w:t>
-      </w:r>
-      <w:r>
-        <w:rPr>
-          <w:rFonts w:ascii="Cascadia Mono" w:hAnsi="Cascadia Mono" w:cs="Cascadia Mono"/>
-          <w:color w:val="808080"/>
-          <w:sz w:val="19"/>
-          <w:szCs w:val="19"/>
-          <w:lang w:val="en-US"/>
-        </w:rPr>
-        <w:t>EXISTS</w:t>
-      </w:r>
-      <w:r>
-        <w:rPr>
-          <w:rFonts w:ascii="Cascadia Mono" w:hAnsi="Cascadia Mono" w:cs="Cascadia Mono"/>
-          <w:color w:val="0000FF"/>
-          <w:sz w:val="19"/>
-          <w:szCs w:val="19"/>
-          <w:lang w:val="en-US"/>
-        </w:rPr>
-        <w:t xml:space="preserve"> </w:t>
-      </w:r>
-      <w:r>
-        <w:rPr>
-          <w:rFonts w:ascii="Cascadia Mono" w:hAnsi="Cascadia Mono" w:cs="Cascadia Mono"/>
-          <w:color w:val="808080"/>
-          <w:sz w:val="19"/>
-          <w:szCs w:val="19"/>
-          <w:lang w:val="en-US"/>
-        </w:rPr>
-        <w:t>(</w:t>
-      </w:r>
-      <w:r>
-        <w:rPr>
-          <w:rFonts w:ascii="Cascadia Mono" w:hAnsi="Cascadia Mono" w:cs="Cascadia Mono"/>
-          <w:color w:val="0000FF"/>
-          <w:sz w:val="19"/>
-          <w:szCs w:val="19"/>
-          <w:lang w:val="en-US"/>
-        </w:rPr>
-        <w:t>SELECT</w:t>
-      </w:r>
-      <w:r>
-        <w:rPr>
-          <w:rFonts w:ascii="Cascadia Mono" w:hAnsi="Cascadia Mono" w:cs="Cascadia Mono"/>
-          <w:color w:val="000000"/>
-          <w:sz w:val="19"/>
-          <w:szCs w:val="19"/>
-          <w:lang w:val="en-US"/>
-        </w:rPr>
-        <w:t xml:space="preserve"> 1 </w:t>
-      </w:r>
-      <w:r>
-        <w:rPr>
-          <w:rFonts w:ascii="Cascadia Mono" w:hAnsi="Cascadia Mono" w:cs="Cascadia Mono"/>
-          <w:color w:val="0000FF"/>
-          <w:sz w:val="19"/>
-          <w:szCs w:val="19"/>
-          <w:lang w:val="en-US"/>
-        </w:rPr>
-        <w:t>FROM</w:t>
-      </w:r>
-      <w:r>
-        <w:rPr>
-          <w:rFonts w:ascii="Cascadia Mono" w:hAnsi="Cascadia Mono" w:cs="Cascadia Mono"/>
-          <w:color w:val="000000"/>
-          <w:sz w:val="19"/>
-          <w:szCs w:val="19"/>
-          <w:lang w:val="en-US"/>
-        </w:rPr>
-        <w:t xml:space="preserve"> </w:t>
+      <w:r>
+        <w:rPr>
+          <w:rFonts w:ascii="Cascadia Mono" w:hAnsi="Cascadia Mono" w:cs="Cascadia Mono"/>
+          <w:color w:val="FF0000"/>
+          <w:sz w:val="19"/>
+          <w:szCs w:val="19"/>
+          <w:lang w:val="en-US"/>
+        </w:rPr>
+        <w:t xml:space="preserve"> no </w:t>
       </w:r>
       <w:proofErr w:type="spellStart"/>
       <w:r>
         <w:rPr>
           <w:rFonts w:ascii="Cascadia Mono" w:hAnsi="Cascadia Mono" w:cs="Cascadia Mono"/>
-          <w:color w:val="000000"/>
-          <w:sz w:val="19"/>
-          <w:szCs w:val="19"/>
-          <w:lang w:val="en-US"/>
-        </w:rPr>
-        <w:t>Pileta</w:t>
+          <w:color w:val="FF0000"/>
+          <w:sz w:val="19"/>
+          <w:szCs w:val="19"/>
+          <w:lang w:val="en-US"/>
+        </w:rPr>
+        <w:t>existe</w:t>
       </w:r>
       <w:proofErr w:type="spellEnd"/>
       <w:r>
         <w:rPr>
           <w:rFonts w:ascii="Cascadia Mono" w:hAnsi="Cascadia Mono" w:cs="Cascadia Mono"/>
-          <w:color w:val="000000"/>
-          <w:sz w:val="19"/>
-          <w:szCs w:val="19"/>
-          <w:lang w:val="en-US"/>
-        </w:rPr>
-        <w:t xml:space="preserve"> </w:t>
-      </w:r>
-      <w:r>
-        <w:rPr>
-          <w:rFonts w:ascii="Cascadia Mono" w:hAnsi="Cascadia Mono" w:cs="Cascadia Mono"/>
-          <w:color w:val="0000FF"/>
-          <w:sz w:val="19"/>
-          <w:szCs w:val="19"/>
-          <w:lang w:val="en-US"/>
-        </w:rPr>
-        <w:t>WHERE</w:t>
-      </w:r>
-      <w:r>
-        <w:rPr>
-          <w:rFonts w:ascii="Cascadia Mono" w:hAnsi="Cascadia Mono" w:cs="Cascadia Mono"/>
-          <w:color w:val="000000"/>
-          <w:sz w:val="19"/>
-          <w:szCs w:val="19"/>
-          <w:lang w:val="en-US"/>
-        </w:rPr>
-        <w:t xml:space="preserve"> </w:t>
+          <w:color w:val="FF0000"/>
+          <w:sz w:val="19"/>
+          <w:szCs w:val="19"/>
+          <w:lang w:val="en-US"/>
+        </w:rPr>
+        <w:t xml:space="preserve"> o no </w:t>
       </w:r>
       <w:proofErr w:type="spellStart"/>
       <w:r>
         <w:rPr>
           <w:rFonts w:ascii="Cascadia Mono" w:hAnsi="Cascadia Mono" w:cs="Cascadia Mono"/>
-          <w:color w:val="000000"/>
-          <w:sz w:val="19"/>
-          <w:szCs w:val="19"/>
-          <w:lang w:val="en-US"/>
-        </w:rPr>
-        <w:t>IDPileta</w:t>
+          <w:color w:val="FF0000"/>
+          <w:sz w:val="19"/>
+          <w:szCs w:val="19"/>
+          <w:lang w:val="en-US"/>
+        </w:rPr>
+        <w:t>está</w:t>
       </w:r>
       <w:proofErr w:type="spellEnd"/>
       <w:r>
         <w:rPr>
           <w:rFonts w:ascii="Cascadia Mono" w:hAnsi="Cascadia Mono" w:cs="Cascadia Mono"/>
-          <w:color w:val="000000"/>
-          <w:sz w:val="19"/>
-          <w:szCs w:val="19"/>
-          <w:lang w:val="en-US"/>
-        </w:rPr>
-        <w:t xml:space="preserve"> </w:t>
-      </w:r>
-      <w:r>
-        <w:rPr>
-          <w:rFonts w:ascii="Cascadia Mono" w:hAnsi="Cascadia Mono" w:cs="Cascadia Mono"/>
-          <w:color w:val="808080"/>
-          <w:sz w:val="19"/>
-          <w:szCs w:val="19"/>
-          <w:lang w:val="en-US"/>
-        </w:rPr>
-        <w:t>=</w:t>
-      </w:r>
-      <w:r>
-        <w:rPr>
-          <w:rFonts w:ascii="Cascadia Mono" w:hAnsi="Cascadia Mono" w:cs="Cascadia Mono"/>
-          <w:color w:val="000000"/>
-          <w:sz w:val="19"/>
-          <w:szCs w:val="19"/>
-          <w:lang w:val="en-US"/>
-        </w:rPr>
-        <w:t xml:space="preserve"> @IDPileta </w:t>
-      </w:r>
-      <w:r>
-        <w:rPr>
-          <w:rFonts w:ascii="Cascadia Mono" w:hAnsi="Cascadia Mono" w:cs="Cascadia Mono"/>
-          <w:color w:val="808080"/>
-          <w:sz w:val="19"/>
-          <w:szCs w:val="19"/>
-          <w:lang w:val="en-US"/>
-        </w:rPr>
-        <w:t>AND</w:t>
-      </w:r>
-      <w:r>
-        <w:rPr>
-          <w:rFonts w:ascii="Cascadia Mono" w:hAnsi="Cascadia Mono" w:cs="Cascadia Mono"/>
-          <w:color w:val="000000"/>
-          <w:sz w:val="19"/>
-          <w:szCs w:val="19"/>
-          <w:lang w:val="en-US"/>
-        </w:rPr>
-        <w:t xml:space="preserve"> </w:t>
-      </w:r>
-      <w:proofErr w:type="spellStart"/>
-      <w:r>
-        <w:rPr>
-          <w:rFonts w:ascii="Cascadia Mono" w:hAnsi="Cascadia Mono" w:cs="Cascadia Mono"/>
-          <w:color w:val="000000"/>
-          <w:sz w:val="19"/>
-          <w:szCs w:val="19"/>
-          <w:lang w:val="en-US"/>
-        </w:rPr>
-        <w:t>Activo</w:t>
-      </w:r>
-      <w:proofErr w:type="spellEnd"/>
-      <w:r>
-        <w:rPr>
-          <w:rFonts w:ascii="Cascadia Mono" w:hAnsi="Cascadia Mono" w:cs="Cascadia Mono"/>
-          <w:color w:val="000000"/>
-          <w:sz w:val="19"/>
-          <w:szCs w:val="19"/>
-          <w:lang w:val="en-US"/>
-        </w:rPr>
-        <w:t xml:space="preserve"> </w:t>
-      </w:r>
-      <w:r>
-        <w:rPr>
-          <w:rFonts w:ascii="Cascadia Mono" w:hAnsi="Cascadia Mono" w:cs="Cascadia Mono"/>
-          <w:color w:val="808080"/>
-          <w:sz w:val="19"/>
-          <w:szCs w:val="19"/>
-          <w:lang w:val="en-US"/>
-        </w:rPr>
-        <w:t>=</w:t>
-      </w:r>
-      <w:r>
-        <w:rPr>
-          <w:rFonts w:ascii="Cascadia Mono" w:hAnsi="Cascadia Mono" w:cs="Cascadia Mono"/>
-          <w:color w:val="000000"/>
-          <w:sz w:val="19"/>
-          <w:szCs w:val="19"/>
-          <w:lang w:val="en-US"/>
-        </w:rPr>
-        <w:t xml:space="preserve"> 1</w:t>
-      </w:r>
-      <w:r>
-        <w:rPr>
-          <w:rFonts w:ascii="Cascadia Mono" w:hAnsi="Cascadia Mono" w:cs="Cascadia Mono"/>
-          <w:color w:val="808080"/>
-          <w:sz w:val="19"/>
-          <w:szCs w:val="19"/>
-          <w:lang w:val="en-US"/>
-        </w:rPr>
-        <w:t>)</w:t>
-      </w:r>
-    </w:p>
-    <w:p>
-      <w:pPr>
-        <w:shd w:val="clear" w:color="auto" w:fill="F2F2F2" w:themeFill="background1" w:themeFillShade="F2"/>
-        <w:autoSpaceDE w:val="0"/>
-        <w:autoSpaceDN w:val="0"/>
-        <w:adjustRightInd w:val="0"/>
-        <w:spacing w:after="0" w:line="240" w:lineRule="auto"/>
-        <w:rPr>
-          <w:rFonts w:ascii="Cascadia Mono" w:hAnsi="Cascadia Mono" w:cs="Cascadia Mono"/>
-          <w:color w:val="000000"/>
-          <w:sz w:val="19"/>
-          <w:szCs w:val="19"/>
-          <w:lang w:val="en-US"/>
-        </w:rPr>
-      </w:pPr>
-      <w:r>
-        <w:rPr>
-          <w:rFonts w:ascii="Cascadia Mono" w:hAnsi="Cascadia Mono" w:cs="Cascadia Mono"/>
-          <w:color w:val="000000"/>
-          <w:sz w:val="19"/>
-          <w:szCs w:val="19"/>
-          <w:lang w:val="en-US"/>
-        </w:rPr>
-        <w:t xml:space="preserve">        </w:t>
-      </w:r>
-      <w:r>
-        <w:rPr>
-          <w:rFonts w:ascii="Cascadia Mono" w:hAnsi="Cascadia Mono" w:cs="Cascadia Mono"/>
-          <w:color w:val="0000FF"/>
-          <w:sz w:val="19"/>
-          <w:szCs w:val="19"/>
-          <w:lang w:val="en-US"/>
-        </w:rPr>
-        <w:t>BEGIN</w:t>
-      </w:r>
-    </w:p>
-    <w:p>
-      <w:pPr>
-        <w:shd w:val="clear" w:color="auto" w:fill="F2F2F2" w:themeFill="background1" w:themeFillShade="F2"/>
-        <w:autoSpaceDE w:val="0"/>
-        <w:autoSpaceDN w:val="0"/>
-        <w:adjustRightInd w:val="0"/>
-        <w:spacing w:after="0" w:line="240" w:lineRule="auto"/>
-        <w:rPr>
-          <w:rFonts w:ascii="Cascadia Mono" w:hAnsi="Cascadia Mono" w:cs="Cascadia Mono"/>
-          <w:color w:val="000000"/>
-          <w:sz w:val="19"/>
-          <w:szCs w:val="19"/>
-          <w:lang w:val="en-US"/>
-        </w:rPr>
-      </w:pPr>
-      <w:r>
-        <w:rPr>
-          <w:rFonts w:ascii="Cascadia Mono" w:hAnsi="Cascadia Mono" w:cs="Cascadia Mono"/>
-          <w:color w:val="000000"/>
-          <w:sz w:val="19"/>
-          <w:szCs w:val="19"/>
-          <w:lang w:val="en-US"/>
-        </w:rPr>
-        <w:t xml:space="preserve">            </w:t>
-      </w:r>
-      <w:proofErr w:type="gramStart"/>
-      <w:r>
-        <w:rPr>
-          <w:rFonts w:ascii="Cascadia Mono" w:hAnsi="Cascadia Mono" w:cs="Cascadia Mono"/>
-          <w:color w:val="0000FF"/>
-          <w:sz w:val="19"/>
-          <w:szCs w:val="19"/>
-          <w:lang w:val="en-US"/>
-        </w:rPr>
-        <w:t>RAISERROR</w:t>
-      </w:r>
-      <w:r>
-        <w:rPr>
-          <w:rFonts w:ascii="Cascadia Mono" w:hAnsi="Cascadia Mono" w:cs="Cascadia Mono"/>
-          <w:color w:val="808080"/>
-          <w:sz w:val="19"/>
-          <w:szCs w:val="19"/>
-          <w:lang w:val="en-US"/>
-        </w:rPr>
-        <w:t>(</w:t>
-      </w:r>
-      <w:proofErr w:type="gramEnd"/>
-      <w:r>
-        <w:rPr>
-          <w:rFonts w:ascii="Cascadia Mono" w:hAnsi="Cascadia Mono" w:cs="Cascadia Mono"/>
           <w:color w:val="FF0000"/>
           <w:sz w:val="19"/>
           <w:szCs w:val="19"/>
           <w:lang w:val="en-US"/>
         </w:rPr>
-        <w:t xml:space="preserve">'La </w:t>
-      </w:r>
-      <w:proofErr w:type="spellStart"/>
-      <w:r>
-        <w:rPr>
-          <w:rFonts w:ascii="Cascadia Mono" w:hAnsi="Cascadia Mono" w:cs="Cascadia Mono"/>
-          <w:color w:val="FF0000"/>
-          <w:sz w:val="19"/>
-          <w:szCs w:val="19"/>
-          <w:lang w:val="en-US"/>
-        </w:rPr>
-        <w:t>pileta</w:t>
-      </w:r>
-      <w:proofErr w:type="spellEnd"/>
-      <w:r>
-        <w:rPr>
-          <w:rFonts w:ascii="Cascadia Mono" w:hAnsi="Cascadia Mono" w:cs="Cascadia Mono"/>
-          <w:color w:val="FF0000"/>
-          <w:sz w:val="19"/>
-          <w:szCs w:val="19"/>
-          <w:lang w:val="en-US"/>
-        </w:rPr>
-        <w:t xml:space="preserve"> </w:t>
-      </w:r>
-      <w:proofErr w:type="spellStart"/>
-      <w:r>
-        <w:rPr>
-          <w:rFonts w:ascii="Cascadia Mono" w:hAnsi="Cascadia Mono" w:cs="Cascadia Mono"/>
-          <w:color w:val="FF0000"/>
-          <w:sz w:val="19"/>
-          <w:szCs w:val="19"/>
-          <w:lang w:val="en-US"/>
-        </w:rPr>
-        <w:t>indicada</w:t>
-      </w:r>
-      <w:proofErr w:type="spellEnd"/>
-      <w:r>
-        <w:rPr>
-          <w:rFonts w:ascii="Cascadia Mono" w:hAnsi="Cascadia Mono" w:cs="Cascadia Mono"/>
-          <w:color w:val="FF0000"/>
-          <w:sz w:val="19"/>
-          <w:szCs w:val="19"/>
-          <w:lang w:val="en-US"/>
-        </w:rPr>
-        <w:t xml:space="preserve"> no </w:t>
-      </w:r>
-      <w:proofErr w:type="spellStart"/>
-      <w:r>
-        <w:rPr>
-          <w:rFonts w:ascii="Cascadia Mono" w:hAnsi="Cascadia Mono" w:cs="Cascadia Mono"/>
-          <w:color w:val="FF0000"/>
-          <w:sz w:val="19"/>
-          <w:szCs w:val="19"/>
-          <w:lang w:val="en-US"/>
-        </w:rPr>
-        <w:t>existe</w:t>
-      </w:r>
-      <w:proofErr w:type="spellEnd"/>
-      <w:r>
-        <w:rPr>
-          <w:rFonts w:ascii="Cascadia Mono" w:hAnsi="Cascadia Mono" w:cs="Cascadia Mono"/>
-          <w:color w:val="FF0000"/>
-          <w:sz w:val="19"/>
-          <w:szCs w:val="19"/>
-          <w:lang w:val="en-US"/>
-        </w:rPr>
-        <w:t xml:space="preserve"> o no </w:t>
-      </w:r>
-      <w:proofErr w:type="spellStart"/>
-      <w:r>
-        <w:rPr>
-          <w:rFonts w:ascii="Cascadia Mono" w:hAnsi="Cascadia Mono" w:cs="Cascadia Mono"/>
-          <w:color w:val="FF0000"/>
-          <w:sz w:val="19"/>
-          <w:szCs w:val="19"/>
-          <w:lang w:val="en-US"/>
-        </w:rPr>
-        <w:t>está</w:t>
-      </w:r>
-      <w:proofErr w:type="spellEnd"/>
-      <w:r>
-        <w:rPr>
-          <w:rFonts w:ascii="Cascadia Mono" w:hAnsi="Cascadia Mono" w:cs="Cascadia Mono"/>
-          <w:color w:val="FF0000"/>
-          <w:sz w:val="19"/>
-          <w:szCs w:val="19"/>
-          <w:lang w:val="en-US"/>
-        </w:rPr>
-        <w:t xml:space="preserve"> </w:t>
-      </w:r>
-      <w:proofErr w:type="spellStart"/>
-      <w:r>
-        <w:rPr>
-          <w:rFonts w:ascii="Cascadia Mono" w:hAnsi="Cascadia Mono" w:cs="Cascadia Mono"/>
-          <w:color w:val="FF0000"/>
-          <w:sz w:val="19"/>
-          <w:szCs w:val="19"/>
-          <w:lang w:val="en-US"/>
-        </w:rPr>
-        <w:t>activa</w:t>
-      </w:r>
-      <w:proofErr w:type="spellEnd"/>
-      <w:r>
-        <w:rPr>
-          <w:rFonts w:ascii="Cascadia Mono" w:hAnsi="Cascadia Mono" w:cs="Cascadia Mono"/>
-          <w:color w:val="FF0000"/>
-          <w:sz w:val="19"/>
-          <w:szCs w:val="19"/>
-          <w:lang w:val="en-US"/>
-        </w:rPr>
-        <w:t>.'</w:t>
+        <w:t xml:space="preserve"> activa.'</w:t>
       </w:r>
       <w:r>
         <w:rPr>
@@ -35112,7 +35046,7 @@
           <w:color w:val="D4D4D4"/>
           <w:sz w:val="21"/>
           <w:szCs w:val="21"/>
-          <w:lang w:val="pt-BR" w:eastAsia="es-AR"/>
+          <w:lang w:val="en-US" w:eastAsia="es-AR"/>
         </w:rPr>
       </w:pPr>
       <w:r>
@@ -35131,237 +35065,22 @@
           <w:color w:val="D4D4D4"/>
           <w:sz w:val="21"/>
           <w:szCs w:val="21"/>
-          <w:lang w:val="pt-BR" w:eastAsia="es-AR"/>
+          <w:lang w:val="en-US" w:eastAsia="es-AR"/>
         </w:rPr>
         <w:t xml:space="preserve">@FechaInicio   </w:t>
       </w:r>
+      <w:proofErr w:type="gramStart"/>
       <w:r>
         <w:rPr>
           <w:rFonts w:ascii="Consolas" w:eastAsia="Times New Roman" w:hAnsi="Consolas" w:cs="Times New Roman"/>
           <w:color w:val="569CD6"/>
           <w:sz w:val="21"/>
           <w:szCs w:val="21"/>
-          <w:lang w:val="pt-BR" w:eastAsia="es-AR"/>
+          <w:lang w:val="en-US" w:eastAsia="es-AR"/>
         </w:rPr>
         <w:t>DATETIME</w:t>
       </w:r>
       <w:r>
-        <w:rPr>
-          <w:rFonts w:ascii="Consolas" w:eastAsia="Times New Roman" w:hAnsi="Consolas" w:cs="Times New Roman"/>
-          <w:color w:val="D4D4D4"/>
-          <w:sz w:val="21"/>
-          <w:szCs w:val="21"/>
-          <w:lang w:val="pt-BR" w:eastAsia="es-AR"/>
-        </w:rPr>
-        <w:t>;</w:t>
-      </w:r>
-    </w:p>
-    <w:p>
-      <w:pPr>
-        <w:shd w:val="clear" w:color="auto" w:fill="1E1E1E"/>
-        <w:spacing w:after="0" w:line="285" w:lineRule="atLeast"/>
-        <w:rPr>
-          <w:rFonts w:ascii="Consolas" w:eastAsia="Times New Roman" w:hAnsi="Consolas" w:cs="Times New Roman"/>
-          <w:color w:val="D4D4D4"/>
-          <w:sz w:val="21"/>
-          <w:szCs w:val="21"/>
-          <w:lang w:val="pt-BR" w:eastAsia="es-AR"/>
-        </w:rPr>
-      </w:pPr>
-    </w:p>
-    <w:p>
-      <w:pPr>
-        <w:shd w:val="clear" w:color="auto" w:fill="1E1E1E"/>
-        <w:spacing w:after="0" w:line="285" w:lineRule="atLeast"/>
-        <w:rPr>
-          <w:rFonts w:ascii="Consolas" w:eastAsia="Times New Roman" w:hAnsi="Consolas" w:cs="Times New Roman"/>
-          <w:color w:val="D4D4D4"/>
-          <w:sz w:val="21"/>
-          <w:szCs w:val="21"/>
-          <w:lang w:val="pt-BR" w:eastAsia="es-AR"/>
-        </w:rPr>
-      </w:pPr>
-      <w:r>
-        <w:rPr>
-          <w:rFonts w:ascii="Consolas" w:eastAsia="Times New Roman" w:hAnsi="Consolas" w:cs="Times New Roman"/>
-          <w:color w:val="D4D4D4"/>
-          <w:sz w:val="21"/>
-          <w:szCs w:val="21"/>
-          <w:lang w:val="pt-BR" w:eastAsia="es-AR"/>
-        </w:rPr>
-        <w:t xml:space="preserve">  </w:t>
-      </w:r>
-    </w:p>
-    <w:p>
-      <w:pPr>
-        <w:shd w:val="clear" w:color="auto" w:fill="1E1E1E"/>
-        <w:spacing w:after="0" w:line="285" w:lineRule="atLeast"/>
-        <w:rPr>
-          <w:rFonts w:ascii="Consolas" w:eastAsia="Times New Roman" w:hAnsi="Consolas" w:cs="Times New Roman"/>
-          <w:color w:val="D4D4D4"/>
-          <w:sz w:val="21"/>
-          <w:szCs w:val="21"/>
-          <w:lang w:val="pt-BR" w:eastAsia="es-AR"/>
-        </w:rPr>
-      </w:pPr>
-      <w:r>
-        <w:rPr>
-          <w:rFonts w:ascii="Consolas" w:eastAsia="Times New Roman" w:hAnsi="Consolas" w:cs="Times New Roman"/>
-          <w:color w:val="D4D4D4"/>
-          <w:sz w:val="21"/>
-          <w:szCs w:val="21"/>
-          <w:lang w:val="pt-BR" w:eastAsia="es-AR"/>
-        </w:rPr>
-        <w:t xml:space="preserve">    </w:t>
-      </w:r>
-      <w:r>
-        <w:rPr>
-          <w:rFonts w:ascii="Consolas" w:eastAsia="Times New Roman" w:hAnsi="Consolas" w:cs="Times New Roman"/>
-          <w:color w:val="569CD6"/>
-          <w:sz w:val="21"/>
-          <w:szCs w:val="21"/>
-          <w:lang w:val="pt-BR" w:eastAsia="es-AR"/>
-        </w:rPr>
-        <w:t>SELECT</w:t>
-      </w:r>
-      <w:r>
-        <w:rPr>
-          <w:rFonts w:ascii="Consolas" w:eastAsia="Times New Roman" w:hAnsi="Consolas" w:cs="Times New Roman"/>
-          <w:color w:val="D4D4D4"/>
-          <w:sz w:val="21"/>
-          <w:szCs w:val="21"/>
-          <w:lang w:val="pt-BR" w:eastAsia="es-AR"/>
-        </w:rPr>
-        <w:t xml:space="preserve"> </w:t>
-      </w:r>
-    </w:p>
-    <w:p>
-      <w:pPr>
-        <w:shd w:val="clear" w:color="auto" w:fill="1E1E1E"/>
-        <w:spacing w:after="0" w:line="285" w:lineRule="atLeast"/>
-        <w:rPr>
-          <w:rFonts w:ascii="Consolas" w:eastAsia="Times New Roman" w:hAnsi="Consolas" w:cs="Times New Roman"/>
-          <w:color w:val="D4D4D4"/>
-          <w:sz w:val="21"/>
-          <w:szCs w:val="21"/>
-          <w:lang w:val="pt-BR" w:eastAsia="es-AR"/>
-        </w:rPr>
-      </w:pPr>
-      <w:r>
-        <w:rPr>
-          <w:rFonts w:ascii="Consolas" w:eastAsia="Times New Roman" w:hAnsi="Consolas" w:cs="Times New Roman"/>
-          <w:color w:val="D4D4D4"/>
-          <w:sz w:val="21"/>
-          <w:szCs w:val="21"/>
-          <w:lang w:val="pt-BR" w:eastAsia="es-AR"/>
-        </w:rPr>
-        <w:t>        @EstadoActual = Estado,</w:t>
-      </w:r>
-    </w:p>
-    <w:p>
-      <w:pPr>
-        <w:shd w:val="clear" w:color="auto" w:fill="1E1E1E"/>
-        <w:spacing w:after="0" w:line="285" w:lineRule="atLeast"/>
-        <w:rPr>
-          <w:rFonts w:ascii="Consolas" w:eastAsia="Times New Roman" w:hAnsi="Consolas" w:cs="Times New Roman"/>
-          <w:color w:val="D4D4D4"/>
-          <w:sz w:val="21"/>
-          <w:szCs w:val="21"/>
-          <w:lang w:val="pt-BR" w:eastAsia="es-AR"/>
-        </w:rPr>
-      </w:pPr>
-      <w:r>
-        <w:rPr>
-          <w:rFonts w:ascii="Consolas" w:eastAsia="Times New Roman" w:hAnsi="Consolas" w:cs="Times New Roman"/>
-          <w:color w:val="D4D4D4"/>
-          <w:sz w:val="21"/>
-          <w:szCs w:val="21"/>
-          <w:lang w:val="pt-BR" w:eastAsia="es-AR"/>
-        </w:rPr>
-        <w:t>        @</w:t>
-      </w:r>
-      <w:proofErr w:type="gramStart"/>
-      <w:r>
-        <w:rPr>
-          <w:rFonts w:ascii="Consolas" w:eastAsia="Times New Roman" w:hAnsi="Consolas" w:cs="Times New Roman"/>
-          <w:color w:val="D4D4D4"/>
-          <w:sz w:val="21"/>
-          <w:szCs w:val="21"/>
-          <w:lang w:val="pt-BR" w:eastAsia="es-AR"/>
-        </w:rPr>
-        <w:t>FechaInicio  =</w:t>
-      </w:r>
-      <w:proofErr w:type="gramEnd"/>
-      <w:r>
-        <w:rPr>
-          <w:rFonts w:ascii="Consolas" w:eastAsia="Times New Roman" w:hAnsi="Consolas" w:cs="Times New Roman"/>
-          <w:color w:val="D4D4D4"/>
-          <w:sz w:val="21"/>
-          <w:szCs w:val="21"/>
-          <w:lang w:val="pt-BR" w:eastAsia="es-AR"/>
-        </w:rPr>
-        <w:t xml:space="preserve"> </w:t>
-      </w:r>
-      <w:proofErr w:type="spellStart"/>
-      <w:r>
-        <w:rPr>
-          <w:rFonts w:ascii="Consolas" w:eastAsia="Times New Roman" w:hAnsi="Consolas" w:cs="Times New Roman"/>
-          <w:color w:val="D4D4D4"/>
-          <w:sz w:val="21"/>
-          <w:szCs w:val="21"/>
-          <w:lang w:val="pt-BR" w:eastAsia="es-AR"/>
-        </w:rPr>
-        <w:t>FechaInicio</w:t>
-      </w:r>
-      <w:proofErr w:type="spellEnd"/>
-    </w:p>
-    <w:p>
-      <w:pPr>
-        <w:shd w:val="clear" w:color="auto" w:fill="1E1E1E"/>
-        <w:spacing w:after="0" w:line="285" w:lineRule="atLeast"/>
-        <w:rPr>
-          <w:rFonts w:ascii="Consolas" w:eastAsia="Times New Roman" w:hAnsi="Consolas" w:cs="Times New Roman"/>
-          <w:color w:val="D4D4D4"/>
-          <w:sz w:val="21"/>
-          <w:szCs w:val="21"/>
-          <w:lang w:val="pt-BR" w:eastAsia="es-AR"/>
-        </w:rPr>
-      </w:pPr>
-      <w:r>
-        <w:rPr>
-          <w:rFonts w:ascii="Consolas" w:eastAsia="Times New Roman" w:hAnsi="Consolas" w:cs="Times New Roman"/>
-          <w:color w:val="D4D4D4"/>
-          <w:sz w:val="21"/>
-          <w:szCs w:val="21"/>
-          <w:lang w:val="pt-BR" w:eastAsia="es-AR"/>
-        </w:rPr>
-        <w:t xml:space="preserve">    </w:t>
-      </w:r>
-      <w:r>
-        <w:rPr>
-          <w:rFonts w:ascii="Consolas" w:eastAsia="Times New Roman" w:hAnsi="Consolas" w:cs="Times New Roman"/>
-          <w:color w:val="569CD6"/>
-          <w:sz w:val="21"/>
-          <w:szCs w:val="21"/>
-          <w:lang w:val="pt-BR" w:eastAsia="es-AR"/>
-        </w:rPr>
-        <w:t>FROM</w:t>
-      </w:r>
-      <w:r>
-        <w:rPr>
-          <w:rFonts w:ascii="Consolas" w:eastAsia="Times New Roman" w:hAnsi="Consolas" w:cs="Times New Roman"/>
-          <w:color w:val="D4D4D4"/>
-          <w:sz w:val="21"/>
-          <w:szCs w:val="21"/>
-          <w:lang w:val="pt-BR" w:eastAsia="es-AR"/>
-        </w:rPr>
-        <w:t xml:space="preserve"> Reserva</w:t>
-      </w:r>
-    </w:p>
-    <w:p>
-      <w:pPr>
-        <w:shd w:val="clear" w:color="auto" w:fill="1E1E1E"/>
-        <w:spacing w:after="0" w:line="285" w:lineRule="atLeast"/>
         <w:rPr>
           <w:rFonts w:ascii="Consolas" w:eastAsia="Times New Roman" w:hAnsi="Consolas" w:cs="Times New Roman"/>
           <w:color w:val="D4D4D4"/>
@@ -35369,14 +35088,65 @@
           <w:szCs w:val="21"/>
           <w:lang w:val="en-US" w:eastAsia="es-AR"/>
         </w:rPr>
-      </w:pPr>
-      <w:r>
+        <w:t>;</w:t>
+      </w:r>
+      <w:proofErr w:type="gramEnd"/>
+    </w:p>
+    <w:p>
+      <w:pPr>
+        <w:shd w:val="clear" w:color="auto" w:fill="1E1E1E"/>
+        <w:spacing w:after="0" w:line="285" w:lineRule="atLeast"/>
         <w:rPr>
           <w:rFonts w:ascii="Consolas" w:eastAsia="Times New Roman" w:hAnsi="Consolas" w:cs="Times New Roman"/>
           <w:color w:val="D4D4D4"/>
           <w:sz w:val="21"/>
           <w:szCs w:val="21"/>
-          <w:lang w:val="pt-BR" w:eastAsia="es-AR"/>
+          <w:lang w:val="en-US" w:eastAsia="es-AR"/>
+        </w:rPr>
+      </w:pPr>
+    </w:p>
+    <w:p>
+      <w:pPr>
+        <w:shd w:val="clear" w:color="auto" w:fill="1E1E1E"/>
+        <w:spacing w:after="0" w:line="285" w:lineRule="atLeast"/>
+        <w:rPr>
+          <w:rFonts w:ascii="Consolas" w:eastAsia="Times New Roman" w:hAnsi="Consolas" w:cs="Times New Roman"/>
+          <w:color w:val="D4D4D4"/>
+          <w:sz w:val="21"/>
+          <w:szCs w:val="21"/>
+          <w:lang w:val="en-US" w:eastAsia="es-AR"/>
+        </w:rPr>
+      </w:pPr>
+      <w:r>
+        <w:rPr>
+          <w:rFonts w:ascii="Consolas" w:eastAsia="Times New Roman" w:hAnsi="Consolas" w:cs="Times New Roman"/>
+          <w:color w:val="D4D4D4"/>
+          <w:sz w:val="21"/>
+          <w:szCs w:val="21"/>
+          <w:lang w:val="en-US" w:eastAsia="es-AR"/>
+        </w:rPr>
+        <w:t xml:space="preserve">  </w:t>
+      </w:r>
+    </w:p>
+    <w:p>
+      <w:pPr>
+        <w:shd w:val="clear" w:color="auto" w:fill="1E1E1E"/>
+        <w:spacing w:after="0" w:line="285" w:lineRule="atLeast"/>
+        <w:rPr>
+          <w:rFonts w:ascii="Consolas" w:eastAsia="Times New Roman" w:hAnsi="Consolas" w:cs="Times New Roman"/>
+          <w:color w:val="D4D4D4"/>
+          <w:sz w:val="21"/>
+          <w:szCs w:val="21"/>
+          <w:lang w:val="en-US" w:eastAsia="es-AR"/>
+        </w:rPr>
+      </w:pPr>
+      <w:r>
+        <w:rPr>
+          <w:rFonts w:ascii="Consolas" w:eastAsia="Times New Roman" w:hAnsi="Consolas" w:cs="Times New Roman"/>
+          <w:color w:val="D4D4D4"/>
+          <w:sz w:val="21"/>
+          <w:szCs w:val="21"/>
+          <w:lang w:val="en-US" w:eastAsia="es-AR"/>
         </w:rPr>
         <w:t xml:space="preserve">    </w:t>
       </w:r>
@@ -35388,7 +35158,7 @@
           <w:szCs w:val="21"/>
           <w:lang w:val="en-US" w:eastAsia="es-AR"/>
         </w:rPr>
-        <w:t>WHERE</w:t>
+        <w:t>SELECT</w:t>
       </w:r>
       <w:r>
         <w:rPr>
@@ -35400,8 +35170,11 @@
         </w:rPr>
         <w:t xml:space="preserve"> </w:t>
       </w:r>
-      <w:proofErr w:type="spellStart"/>
-      <w:r>
+    </w:p>
+    <w:p>
+      <w:pPr>
+        <w:shd w:val="clear" w:color="auto" w:fill="1E1E1E"/>
+        <w:spacing w:after="0" w:line="285" w:lineRule="atLeast"/>
         <w:rPr>
           <w:rFonts w:ascii="Consolas" w:eastAsia="Times New Roman" w:hAnsi="Consolas" w:cs="Times New Roman"/>
           <w:color w:val="D4D4D4"/>
@@ -35409,9 +35182,7 @@
           <w:szCs w:val="21"/>
           <w:lang w:val="en-US" w:eastAsia="es-AR"/>
         </w:rPr>
-        <w:t>IDReserva</w:t>
-      </w:r>
-      <w:proofErr w:type="spellEnd"/>
+      </w:pPr>
       <w:r>
         <w:rPr>
           <w:rFonts w:ascii="Consolas" w:eastAsia="Times New Roman" w:hAnsi="Consolas" w:cs="Times New Roman"/>
@@ -35420,10 +35191,13 @@
           <w:szCs w:val="21"/>
           <w:lang w:val="en-US" w:eastAsia="es-AR"/>
         </w:rPr>
-        <w:t xml:space="preserve"> = @</w:t>
-      </w:r>
-      <w:proofErr w:type="gramStart"/>
-      <w:r>
+        <w:t>        @EstadoActual = Estado,</w:t>
+      </w:r>
+    </w:p>
+    <w:p>
+      <w:pPr>
+        <w:shd w:val="clear" w:color="auto" w:fill="1E1E1E"/>
+        <w:spacing w:after="0" w:line="285" w:lineRule="atLeast"/>
         <w:rPr>
           <w:rFonts w:ascii="Consolas" w:eastAsia="Times New Roman" w:hAnsi="Consolas" w:cs="Times New Roman"/>
           <w:color w:val="D4D4D4"/>
@@ -35431,14 +35205,8 @@
           <w:szCs w:val="21"/>
           <w:lang w:val="en-US" w:eastAsia="es-AR"/>
         </w:rPr>
-        <w:t>IDReserva;</w:t>
-      </w:r>
-      <w:proofErr w:type="gramEnd"/>
-    </w:p>
-    <w:p>
-      <w:pPr>
-        <w:shd w:val="clear" w:color="auto" w:fill="1E1E1E"/>
-        <w:spacing w:after="0" w:line="285" w:lineRule="atLeast"/>
+      </w:pPr>
+      <w:r>
         <w:rPr>
           <w:rFonts w:ascii="Consolas" w:eastAsia="Times New Roman" w:hAnsi="Consolas" w:cs="Times New Roman"/>
           <w:color w:val="D4D4D4"/>
@@ -35446,12 +35214,10 @@
           <w:szCs w:val="21"/>
           <w:lang w:val="en-US" w:eastAsia="es-AR"/>
         </w:rPr>
-      </w:pPr>
-    </w:p>
-    <w:p>
-      <w:pPr>
-        <w:shd w:val="clear" w:color="auto" w:fill="1E1E1E"/>
-        <w:spacing w:after="0" w:line="285" w:lineRule="atLeast"/>
+        <w:t>        @</w:t>
+      </w:r>
+      <w:proofErr w:type="gramStart"/>
+      <w:r>
         <w:rPr>
           <w:rFonts w:ascii="Consolas" w:eastAsia="Times New Roman" w:hAnsi="Consolas" w:cs="Times New Roman"/>
           <w:color w:val="D4D4D4"/>
@@ -35459,7 +35225,9 @@
           <w:szCs w:val="21"/>
           <w:lang w:val="en-US" w:eastAsia="es-AR"/>
         </w:rPr>
-      </w:pPr>
+        <w:t>FechaInicio  =</w:t>
+      </w:r>
+      <w:proofErr w:type="gramEnd"/>
       <w:r>
         <w:rPr>
           <w:rFonts w:ascii="Consolas" w:eastAsia="Times New Roman" w:hAnsi="Consolas" w:cs="Times New Roman"/>
@@ -35468,6 +35236,41 @@
           <w:szCs w:val="21"/>
           <w:lang w:val="en-US" w:eastAsia="es-AR"/>
         </w:rPr>
+        <w:t xml:space="preserve"> </w:t>
+      </w:r>
+      <w:proofErr w:type="spellStart"/>
+      <w:r>
+        <w:rPr>
+          <w:rFonts w:ascii="Consolas" w:eastAsia="Times New Roman" w:hAnsi="Consolas" w:cs="Times New Roman"/>
+          <w:color w:val="D4D4D4"/>
+          <w:sz w:val="21"/>
+          <w:szCs w:val="21"/>
+          <w:lang w:val="en-US" w:eastAsia="es-AR"/>
+        </w:rPr>
+        <w:t>FechaInicio</w:t>
+      </w:r>
+      <w:proofErr w:type="spellEnd"/>
+    </w:p>
+    <w:p>
+      <w:pPr>
+        <w:shd w:val="clear" w:color="auto" w:fill="1E1E1E"/>
+        <w:spacing w:after="0" w:line="285" w:lineRule="atLeast"/>
+        <w:rPr>
+          <w:rFonts w:ascii="Consolas" w:eastAsia="Times New Roman" w:hAnsi="Consolas" w:cs="Times New Roman"/>
+          <w:color w:val="D4D4D4"/>
+          <w:sz w:val="21"/>
+          <w:szCs w:val="21"/>
+          <w:lang w:val="en-US" w:eastAsia="es-AR"/>
+        </w:rPr>
+      </w:pPr>
+      <w:r>
+        <w:rPr>
+          <w:rFonts w:ascii="Consolas" w:eastAsia="Times New Roman" w:hAnsi="Consolas" w:cs="Times New Roman"/>
+          <w:color w:val="D4D4D4"/>
+          <w:sz w:val="21"/>
+          <w:szCs w:val="21"/>
+          <w:lang w:val="en-US" w:eastAsia="es-AR"/>
+        </w:rPr>
         <w:t xml:space="preserve">    </w:t>
       </w:r>
       <w:r>
@@ -35478,7 +35281,7 @@
           <w:szCs w:val="21"/>
           <w:lang w:val="en-US" w:eastAsia="es-AR"/>
         </w:rPr>
-        <w:t>IF</w:t>
+        <w:t>FROM</w:t>
       </w:r>
       <w:r>
         <w:rPr>
@@ -35488,7 +35291,42 @@
           <w:szCs w:val="21"/>
           <w:lang w:val="en-US" w:eastAsia="es-AR"/>
         </w:rPr>
-        <w:t xml:space="preserve"> (@EstadoActual </w:t>
+        <w:t xml:space="preserve"> </w:t>
+      </w:r>
+      <w:proofErr w:type="spellStart"/>
+      <w:r>
+        <w:rPr>
+          <w:rFonts w:ascii="Consolas" w:eastAsia="Times New Roman" w:hAnsi="Consolas" w:cs="Times New Roman"/>
+          <w:color w:val="D4D4D4"/>
+          <w:sz w:val="21"/>
+          <w:szCs w:val="21"/>
+          <w:lang w:val="en-US" w:eastAsia="es-AR"/>
+        </w:rPr>
+        <w:t>Reserva</w:t>
+      </w:r>
+      <w:proofErr w:type="spellEnd"/>
+    </w:p>
+    <w:p>
+      <w:pPr>
+        <w:shd w:val="clear" w:color="auto" w:fill="1E1E1E"/>
+        <w:spacing w:after="0" w:line="285" w:lineRule="atLeast"/>
+        <w:rPr>
+          <w:rFonts w:ascii="Consolas" w:eastAsia="Times New Roman" w:hAnsi="Consolas" w:cs="Times New Roman"/>
+          <w:color w:val="D4D4D4"/>
+          <w:sz w:val="21"/>
+          <w:szCs w:val="21"/>
+          <w:lang w:val="en-US" w:eastAsia="es-AR"/>
+        </w:rPr>
+      </w:pPr>
+      <w:r>
+        <w:rPr>
+          <w:rFonts w:ascii="Consolas" w:eastAsia="Times New Roman" w:hAnsi="Consolas" w:cs="Times New Roman"/>
+          <w:color w:val="D4D4D4"/>
+          <w:sz w:val="21"/>
+          <w:szCs w:val="21"/>
+          <w:lang w:val="en-US" w:eastAsia="es-AR"/>
+        </w:rPr>
+        <w:t xml:space="preserve">    </w:t>
       </w:r>
       <w:r>
         <w:rPr>
@@ -35498,7 +35336,7 @@
           <w:szCs w:val="21"/>
           <w:lang w:val="en-US" w:eastAsia="es-AR"/>
         </w:rPr>
-        <w:t>IS</w:t>
+        <w:t>WHERE</w:t>
       </w:r>
       <w:r>
         <w:rPr>
@@ -35510,6 +35348,76 @@
         </w:rPr>
         <w:t xml:space="preserve"> </w:t>
       </w:r>
+      <w:proofErr w:type="spellStart"/>
+      <w:r>
+        <w:rPr>
+          <w:rFonts w:ascii="Consolas" w:eastAsia="Times New Roman" w:hAnsi="Consolas" w:cs="Times New Roman"/>
+          <w:color w:val="D4D4D4"/>
+          <w:sz w:val="21"/>
+          <w:szCs w:val="21"/>
+          <w:lang w:val="en-US" w:eastAsia="es-AR"/>
+        </w:rPr>
+        <w:t>IDReserva</w:t>
+      </w:r>
+      <w:proofErr w:type="spellEnd"/>
+      <w:r>
+        <w:rPr>
+          <w:rFonts w:ascii="Consolas" w:eastAsia="Times New Roman" w:hAnsi="Consolas" w:cs="Times New Roman"/>
+          <w:color w:val="D4D4D4"/>
+          <w:sz w:val="21"/>
+          <w:szCs w:val="21"/>
+          <w:lang w:val="en-US" w:eastAsia="es-AR"/>
+        </w:rPr>
+        <w:t xml:space="preserve"> = @</w:t>
+      </w:r>
+      <w:proofErr w:type="gramStart"/>
+      <w:r>
+        <w:rPr>
+          <w:rFonts w:ascii="Consolas" w:eastAsia="Times New Roman" w:hAnsi="Consolas" w:cs="Times New Roman"/>
+          <w:color w:val="D4D4D4"/>
+          <w:sz w:val="21"/>
+          <w:szCs w:val="21"/>
+          <w:lang w:val="en-US" w:eastAsia="es-AR"/>
+        </w:rPr>
+        <w:t>IDReserva;</w:t>
+      </w:r>
+      <w:proofErr w:type="gramEnd"/>
+    </w:p>
+    <w:p>
+      <w:pPr>
+        <w:shd w:val="clear" w:color="auto" w:fill="1E1E1E"/>
+        <w:spacing w:after="0" w:line="285" w:lineRule="atLeast"/>
+        <w:rPr>
+          <w:rFonts w:ascii="Consolas" w:eastAsia="Times New Roman" w:hAnsi="Consolas" w:cs="Times New Roman"/>
+          <w:color w:val="D4D4D4"/>
+          <w:sz w:val="21"/>
+          <w:szCs w:val="21"/>
+          <w:lang w:val="en-US" w:eastAsia="es-AR"/>
+        </w:rPr>
+      </w:pPr>
+    </w:p>
+    <w:p>
+      <w:pPr>
+        <w:shd w:val="clear" w:color="auto" w:fill="1E1E1E"/>
+        <w:spacing w:after="0" w:line="285" w:lineRule="atLeast"/>
+        <w:rPr>
+          <w:rFonts w:ascii="Consolas" w:eastAsia="Times New Roman" w:hAnsi="Consolas" w:cs="Times New Roman"/>
+          <w:color w:val="D4D4D4"/>
+          <w:sz w:val="21"/>
+          <w:szCs w:val="21"/>
+          <w:lang w:val="en-US" w:eastAsia="es-AR"/>
+        </w:rPr>
+      </w:pPr>
+      <w:r>
+        <w:rPr>
+          <w:rFonts w:ascii="Consolas" w:eastAsia="Times New Roman" w:hAnsi="Consolas" w:cs="Times New Roman"/>
+          <w:color w:val="D4D4D4"/>
+          <w:sz w:val="21"/>
+          <w:szCs w:val="21"/>
+          <w:lang w:val="en-US" w:eastAsia="es-AR"/>
+        </w:rPr>
+        <w:t xml:space="preserve">    </w:t>
+      </w:r>
       <w:r>
         <w:rPr>
           <w:rFonts w:ascii="Consolas" w:eastAsia="Times New Roman" w:hAnsi="Consolas" w:cs="Times New Roman"/>
@@ -35518,7 +35426,7 @@
           <w:szCs w:val="21"/>
           <w:lang w:val="en-US" w:eastAsia="es-AR"/>
         </w:rPr>
-        <w:t>NULL</w:t>
+        <w:t>IF</w:t>
       </w:r>
       <w:r>
         <w:rPr>
@@ -35528,13 +35436,19 @@
           <w:szCs w:val="21"/>
           <w:lang w:val="en-US" w:eastAsia="es-AR"/>
         </w:rPr>
-        <w:t>)</w:t>
-      </w:r>
-    </w:p>
-    <w:p>
-      <w:pPr>
-        <w:shd w:val="clear" w:color="auto" w:fill="1E1E1E"/>
-        <w:spacing w:after="0" w:line="285" w:lineRule="atLeast"/>
+        <w:t xml:space="preserve"> (@EstadoActual </w:t>
+      </w:r>
+      <w:r>
+        <w:rPr>
+          <w:rFonts w:ascii="Consolas" w:eastAsia="Times New Roman" w:hAnsi="Consolas" w:cs="Times New Roman"/>
+          <w:color w:val="569CD6"/>
+          <w:sz w:val="21"/>
+          <w:szCs w:val="21"/>
+          <w:lang w:val="en-US" w:eastAsia="es-AR"/>
+        </w:rPr>
+        <w:t>IS</w:t>
+      </w:r>
+      <w:r>
         <w:rPr>
           <w:rFonts w:ascii="Consolas" w:eastAsia="Times New Roman" w:hAnsi="Consolas" w:cs="Times New Roman"/>
           <w:color w:val="D4D4D4"/>
@@ -35542,7 +35456,18 @@
           <w:szCs w:val="21"/>
           <w:lang w:val="en-US" w:eastAsia="es-AR"/>
         </w:rPr>
-      </w:pPr>
+        <w:t xml:space="preserve"> </w:t>
+      </w:r>
+      <w:r>
+        <w:rPr>
+          <w:rFonts w:ascii="Consolas" w:eastAsia="Times New Roman" w:hAnsi="Consolas" w:cs="Times New Roman"/>
+          <w:color w:val="569CD6"/>
+          <w:sz w:val="21"/>
+          <w:szCs w:val="21"/>
+          <w:lang w:val="en-US" w:eastAsia="es-AR"/>
+        </w:rPr>
+        <w:t>NULL</w:t>
+      </w:r>
       <w:r>
         <w:rPr>
           <w:rFonts w:ascii="Consolas" w:eastAsia="Times New Roman" w:hAnsi="Consolas" w:cs="Times New Roman"/>
@@ -35551,6 +35476,29 @@
           <w:szCs w:val="21"/>
           <w:lang w:val="en-US" w:eastAsia="es-AR"/>
         </w:rPr>
+        <w:t>)</w:t>
+      </w:r>
+    </w:p>
+    <w:p>
+      <w:pPr>
+        <w:shd w:val="clear" w:color="auto" w:fill="1E1E1E"/>
+        <w:spacing w:after="0" w:line="285" w:lineRule="atLeast"/>
+        <w:rPr>
+          <w:rFonts w:ascii="Consolas" w:eastAsia="Times New Roman" w:hAnsi="Consolas" w:cs="Times New Roman"/>
+          <w:color w:val="D4D4D4"/>
+          <w:sz w:val="21"/>
+          <w:szCs w:val="21"/>
+          <w:lang w:val="en-US" w:eastAsia="es-AR"/>
+        </w:rPr>
+      </w:pPr>
+      <w:r>
+        <w:rPr>
+          <w:rFonts w:ascii="Consolas" w:eastAsia="Times New Roman" w:hAnsi="Consolas" w:cs="Times New Roman"/>
+          <w:color w:val="D4D4D4"/>
+          <w:sz w:val="21"/>
+          <w:szCs w:val="21"/>
+          <w:lang w:val="en-US" w:eastAsia="es-AR"/>
+        </w:rPr>
         <w:t xml:space="preserve">    </w:t>
       </w:r>
       <w:r>
@@ -36695,7 +36643,7 @@
           <w:color w:val="D4D4D4"/>
           <w:sz w:val="21"/>
           <w:szCs w:val="21"/>
-          <w:lang w:val="es-AR" w:eastAsia="es-AR"/>
+          <w:lang w:val="en-US" w:eastAsia="es-AR"/>
         </w:rPr>
       </w:pPr>
       <w:r>
@@ -36714,7 +36662,7 @@
           <w:color w:val="569CD6"/>
           <w:sz w:val="21"/>
           <w:szCs w:val="21"/>
-          <w:lang w:val="es-AR" w:eastAsia="es-AR"/>
+          <w:lang w:val="en-US" w:eastAsia="es-AR"/>
         </w:rPr>
         <w:t>BEGIN</w:t>
       </w:r>
@@ -36737,7 +36685,7 @@
           <w:color w:val="D4D4D4"/>
           <w:sz w:val="21"/>
           <w:szCs w:val="21"/>
-          <w:lang w:val="es-AR" w:eastAsia="es-AR"/>
+          <w:lang w:val="en-US" w:eastAsia="es-AR"/>
         </w:rPr>
         <w:t xml:space="preserve">            </w:t>
       </w:r>
@@ -38829,16 +38777,16 @@
           <w:color w:val="000000"/>
           <w:sz w:val="19"/>
           <w:szCs w:val="19"/>
-          <w:lang w:val="en-US"/>
-        </w:rPr>
-      </w:pPr>
-      <w:r>
-        <w:rPr>
-          <w:rFonts w:ascii="Cascadia Mono" w:hAnsi="Cascadia Mono" w:cs="Cascadia Mono"/>
-          <w:color w:val="0000FF"/>
-          <w:sz w:val="19"/>
-          <w:szCs w:val="19"/>
-          <w:lang w:val="en-US"/>
+          <w:lang w:val="es-AR"/>
+        </w:rPr>
+      </w:pPr>
+      <w:r>
+        <w:rPr>
+          <w:rFonts w:ascii="Cascadia Mono" w:hAnsi="Cascadia Mono" w:cs="Cascadia Mono"/>
+          <w:color w:val="0000FF"/>
+          <w:sz w:val="19"/>
+          <w:szCs w:val="19"/>
+          <w:lang w:val="es-AR"/>
         </w:rPr>
         <w:t>AS</w:t>
       </w:r>
@@ -38855,16 +38803,16 @@
           <w:color w:val="000000"/>
           <w:sz w:val="19"/>
           <w:szCs w:val="19"/>
-          <w:lang w:val="en-US"/>
-        </w:rPr>
-      </w:pPr>
-      <w:r>
-        <w:rPr>
-          <w:rFonts w:ascii="Cascadia Mono" w:hAnsi="Cascadia Mono" w:cs="Cascadia Mono"/>
-          <w:color w:val="0000FF"/>
-          <w:sz w:val="19"/>
-          <w:szCs w:val="19"/>
-          <w:lang w:val="en-US"/>
+          <w:lang w:val="es-AR"/>
+        </w:rPr>
+      </w:pPr>
+      <w:r>
+        <w:rPr>
+          <w:rFonts w:ascii="Cascadia Mono" w:hAnsi="Cascadia Mono" w:cs="Cascadia Mono"/>
+          <w:color w:val="0000FF"/>
+          <w:sz w:val="19"/>
+          <w:szCs w:val="19"/>
+          <w:lang w:val="es-AR"/>
         </w:rPr>
         <w:t>BEGIN</w:t>
       </w:r>
@@ -38881,16 +38829,16 @@
           <w:color w:val="000000"/>
           <w:sz w:val="19"/>
           <w:szCs w:val="19"/>
-          <w:lang w:val="en-US"/>
-        </w:rPr>
-      </w:pPr>
-      <w:r>
-        <w:rPr>
-          <w:rFonts w:ascii="Cascadia Mono" w:hAnsi="Cascadia Mono" w:cs="Cascadia Mono"/>
-          <w:color w:val="000000"/>
-          <w:sz w:val="19"/>
-          <w:szCs w:val="19"/>
-          <w:lang w:val="en-US"/>
+          <w:lang w:val="es-AR"/>
+        </w:rPr>
+      </w:pPr>
+      <w:r>
+        <w:rPr>
+          <w:rFonts w:ascii="Cascadia Mono" w:hAnsi="Cascadia Mono" w:cs="Cascadia Mono"/>
+          <w:color w:val="000000"/>
+          <w:sz w:val="19"/>
+          <w:szCs w:val="19"/>
+          <w:lang w:val="es-AR"/>
         </w:rPr>
         <w:t xml:space="preserve">    </w:t>
       </w:r>
@@ -38900,7 +38848,7 @@
           <w:color w:val="0000FF"/>
           <w:sz w:val="19"/>
           <w:szCs w:val="19"/>
-          <w:lang w:val="en-US"/>
+          <w:lang w:val="es-AR"/>
         </w:rPr>
         <w:t>SET</w:t>
       </w:r>
@@ -38910,17 +38858,17 @@
           <w:color w:val="000000"/>
           <w:sz w:val="19"/>
           <w:szCs w:val="19"/>
-          <w:lang w:val="en-US"/>
-        </w:rPr>
-        <w:t xml:space="preserve"> </w:t>
-      </w:r>
-      <w:r>
-        <w:rPr>
-          <w:rFonts w:ascii="Cascadia Mono" w:hAnsi="Cascadia Mono" w:cs="Cascadia Mono"/>
-          <w:color w:val="0000FF"/>
-          <w:sz w:val="19"/>
-          <w:szCs w:val="19"/>
-          <w:lang w:val="en-US"/>
+          <w:lang w:val="es-AR"/>
+        </w:rPr>
+        <w:t xml:space="preserve"> </w:t>
+      </w:r>
+      <w:r>
+        <w:rPr>
+          <w:rFonts w:ascii="Cascadia Mono" w:hAnsi="Cascadia Mono" w:cs="Cascadia Mono"/>
+          <w:color w:val="0000FF"/>
+          <w:sz w:val="19"/>
+          <w:szCs w:val="19"/>
+          <w:lang w:val="es-AR"/>
         </w:rPr>
         <w:t>NOCOUNT</w:t>
       </w:r>
@@ -38930,18 +38878,17 @@
           <w:color w:val="000000"/>
           <w:sz w:val="19"/>
           <w:szCs w:val="19"/>
-          <w:lang w:val="en-US"/>
-        </w:rPr>
-        <w:t xml:space="preserve"> </w:t>
-      </w:r>
-      <w:proofErr w:type="gramStart"/>
-      <w:r>
-        <w:rPr>
-          <w:rFonts w:ascii="Cascadia Mono" w:hAnsi="Cascadia Mono" w:cs="Cascadia Mono"/>
-          <w:color w:val="0000FF"/>
-          <w:sz w:val="19"/>
-          <w:szCs w:val="19"/>
-          <w:lang w:val="en-US"/>
+          <w:lang w:val="es-AR"/>
+        </w:rPr>
+        <w:t xml:space="preserve"> </w:t>
+      </w:r>
+      <w:r>
+        <w:rPr>
+          <w:rFonts w:ascii="Cascadia Mono" w:hAnsi="Cascadia Mono" w:cs="Cascadia Mono"/>
+          <w:color w:val="0000FF"/>
+          <w:sz w:val="19"/>
+          <w:szCs w:val="19"/>
+          <w:lang w:val="es-AR"/>
         </w:rPr>
         <w:t>ON</w:t>
       </w:r>
@@ -38951,50 +38898,49 @@
           <w:color w:val="808080"/>
           <w:sz w:val="19"/>
           <w:szCs w:val="19"/>
-          <w:lang w:val="en-US"/>
+          <w:lang w:val="es-AR"/>
         </w:rPr>
         <w:t>;</w:t>
       </w:r>
-      <w:proofErr w:type="gramEnd"/>
-    </w:p>
-    <w:p>
-      <w:pPr>
-        <w:shd w:val="clear" w:color="auto" w:fill="F2F2F2" w:themeFill="background1" w:themeFillShade="F2"/>
-        <w:autoSpaceDE w:val="0"/>
-        <w:autoSpaceDN w:val="0"/>
-        <w:adjustRightInd w:val="0"/>
-        <w:spacing w:after="0" w:line="240" w:lineRule="auto"/>
-        <w:rPr>
-          <w:rFonts w:ascii="Cascadia Mono" w:hAnsi="Cascadia Mono" w:cs="Cascadia Mono"/>
-          <w:color w:val="000000"/>
-          <w:sz w:val="19"/>
-          <w:szCs w:val="19"/>
-          <w:lang w:val="en-US"/>
-        </w:rPr>
-      </w:pPr>
-    </w:p>
-    <w:p>
-      <w:pPr>
-        <w:shd w:val="clear" w:color="auto" w:fill="F2F2F2" w:themeFill="background1" w:themeFillShade="F2"/>
-        <w:autoSpaceDE w:val="0"/>
-        <w:autoSpaceDN w:val="0"/>
-        <w:adjustRightInd w:val="0"/>
-        <w:spacing w:after="0" w:line="240" w:lineRule="auto"/>
-        <w:rPr>
-          <w:rFonts w:ascii="Cascadia Mono" w:hAnsi="Cascadia Mono" w:cs="Cascadia Mono"/>
-          <w:color w:val="000000"/>
-          <w:sz w:val="19"/>
-          <w:szCs w:val="19"/>
-          <w:lang w:val="es-MX"/>
-        </w:rPr>
-      </w:pPr>
-      <w:r>
-        <w:rPr>
-          <w:rFonts w:ascii="Cascadia Mono" w:hAnsi="Cascadia Mono" w:cs="Cascadia Mono"/>
-          <w:color w:val="000000"/>
-          <w:sz w:val="19"/>
-          <w:szCs w:val="19"/>
-          <w:lang w:val="en-US"/>
+    </w:p>
+    <w:p>
+      <w:pPr>
+        <w:shd w:val="clear" w:color="auto" w:fill="F2F2F2" w:themeFill="background1" w:themeFillShade="F2"/>
+        <w:autoSpaceDE w:val="0"/>
+        <w:autoSpaceDN w:val="0"/>
+        <w:adjustRightInd w:val="0"/>
+        <w:spacing w:after="0" w:line="240" w:lineRule="auto"/>
+        <w:rPr>
+          <w:rFonts w:ascii="Cascadia Mono" w:hAnsi="Cascadia Mono" w:cs="Cascadia Mono"/>
+          <w:color w:val="000000"/>
+          <w:sz w:val="19"/>
+          <w:szCs w:val="19"/>
+          <w:lang w:val="es-AR"/>
+        </w:rPr>
+      </w:pPr>
+    </w:p>
+    <w:p>
+      <w:pPr>
+        <w:shd w:val="clear" w:color="auto" w:fill="F2F2F2" w:themeFill="background1" w:themeFillShade="F2"/>
+        <w:autoSpaceDE w:val="0"/>
+        <w:autoSpaceDN w:val="0"/>
+        <w:adjustRightInd w:val="0"/>
+        <w:spacing w:after="0" w:line="240" w:lineRule="auto"/>
+        <w:rPr>
+          <w:rFonts w:ascii="Cascadia Mono" w:hAnsi="Cascadia Mono" w:cs="Cascadia Mono"/>
+          <w:color w:val="000000"/>
+          <w:sz w:val="19"/>
+          <w:szCs w:val="19"/>
+          <w:lang w:val="es-MX"/>
+        </w:rPr>
+      </w:pPr>
+      <w:r>
+        <w:rPr>
+          <w:rFonts w:ascii="Cascadia Mono" w:hAnsi="Cascadia Mono" w:cs="Cascadia Mono"/>
+          <w:color w:val="000000"/>
+          <w:sz w:val="19"/>
+          <w:szCs w:val="19"/>
+          <w:lang w:val="es-AR"/>
         </w:rPr>
         <w:t xml:space="preserve">    </w:t>
       </w:r>
@@ -43191,14 +43137,23 @@
         <w:t>Video Demo:</w:t>
       </w:r>
     </w:p>
-    <w:p/>
+    <w:p>
+      <w:hyperlink r:id="rId11" w:history="1">
+        <w:r>
+          <w:rPr>
+            <w:rStyle w:val="Hipervnculo"/>
+          </w:rPr>
+          <w:t>https://drive.google.com/drive/folders/1eIxP3DmOk6tfzBXIbWf44i7f1sw5Q1a8?usp=sharing</w:t>
+        </w:r>
+      </w:hyperlink>
+    </w:p>
     <w:p>
       <w:pPr>
         <w:jc w:val="both"/>
       </w:pPr>
     </w:p>
     <w:sectPr>
-      <w:footerReference w:type="default" r:id="rId11"/>
+      <w:footerReference w:type="default" r:id="rId12"/>
       <w:pgSz w:w="11906" w:h="16838"/>
       <w:pgMar w:top="1417" w:right="1701" w:bottom="1417" w:left="1701" w:header="708" w:footer="708" w:gutter="0"/>
       <w:cols w:space="708"/>
@@ -43915,6 +43870,7 @@
   <w:style w:type="character" w:default="1" w:styleId="Fuentedeprrafopredeter">
     <w:name w:val="Default Paragraph Font"/>
     <w:uiPriority w:val="1"/>
+    <w:semiHidden/>
     <w:unhideWhenUsed/>
   </w:style>
   <w:style w:type="table" w:default="1" w:styleId="Tablanormal">

</xml_diff>